<commit_message>
Web design document update
</commit_message>
<xml_diff>
--- a/Documentation/5.0 Design/5.3 Web app/WebDesign.docx
+++ b/Documentation/5.0 Design/5.3 Web app/WebDesign.docx
@@ -10,7 +10,6 @@
           <w:docPartUnique/>
         </w:docPartObj>
       </w:sdtPr>
-      <w:sdtEndPr/>
       <w:sdtContent>
         <w:p>
           <w:r>
@@ -19,7 +18,7 @@
               <w:lang w:eastAsia="en-GB"/>
             </w:rPr>
             <w:drawing>
-              <wp:anchor distT="0" distB="0" distL="114300" distR="114300" simplePos="0" relativeHeight="251656192" behindDoc="1" locked="0" layoutInCell="1" allowOverlap="1" wp14:anchorId="68B3CB62" wp14:editId="548E606B">
+              <wp:anchor distT="0" distB="0" distL="114300" distR="114300" simplePos="0" relativeHeight="251649536" behindDoc="1" locked="0" layoutInCell="1" allowOverlap="1" wp14:anchorId="68B3CB62" wp14:editId="548E606B">
                 <wp:simplePos x="0" y="0"/>
                 <wp:positionH relativeFrom="column">
                   <wp:posOffset>3295650</wp:posOffset>
@@ -52,7 +51,7 @@
                         </pic:cNvPicPr>
                       </pic:nvPicPr>
                       <pic:blipFill>
-                        <a:blip r:embed="rId7" cstate="print">
+                        <a:blip r:embed="rId9" cstate="print">
                           <a:extLst>
                             <a:ext uri="{28A0092B-C50C-407E-A947-70E740481C1C}">
                               <a14:useLocalDpi xmlns:a14="http://schemas.microsoft.com/office/drawing/2010/main" val="0"/>
@@ -95,7 +94,7 @@
               <w:lang w:eastAsia="en-GB"/>
             </w:rPr>
             <w:drawing>
-              <wp:anchor distT="0" distB="0" distL="114300" distR="114300" simplePos="0" relativeHeight="251654144" behindDoc="1" locked="0" layoutInCell="1" allowOverlap="1" wp14:anchorId="7515BF56" wp14:editId="5E5A379B">
+              <wp:anchor distT="0" distB="0" distL="114300" distR="114300" simplePos="0" relativeHeight="251646464" behindDoc="1" locked="0" layoutInCell="1" allowOverlap="1" wp14:anchorId="7515BF56" wp14:editId="5E5A379B">
                 <wp:simplePos x="0" y="0"/>
                 <wp:positionH relativeFrom="column">
                   <wp:posOffset>-323850</wp:posOffset>
@@ -128,7 +127,7 @@
                         </pic:cNvPicPr>
                       </pic:nvPicPr>
                       <pic:blipFill>
-                        <a:blip r:embed="rId8" cstate="print">
+                        <a:blip r:embed="rId10" cstate="print">
                           <a:extLst>
                             <a:ext uri="{28A0092B-C50C-407E-A947-70E740481C1C}">
                               <a14:useLocalDpi xmlns:a14="http://schemas.microsoft.com/office/drawing/2010/main" val="0"/>
@@ -208,7 +207,6 @@
                     <w:dataBinding w:prefixMappings="xmlns:ns0='http://purl.org/dc/elements/1.1/' xmlns:ns1='http://schemas.openxmlformats.org/package/2006/metadata/core-properties' " w:xpath="/ns1:coreProperties[1]/ns1:contentStatus[1]" w:storeItemID="{6C3C8BC8-F283-45AE-878A-BAB7291924A1}"/>
                     <w:text/>
                   </w:sdtPr>
-                  <w:sdtEndPr/>
                   <w:sdtContent>
                     <w:r>
                       <w:rPr>
@@ -318,7 +316,6 @@
                   <w:dataBinding w:prefixMappings="xmlns:ns0='http://schemas.openxmlformats.org/package/2006/metadata/core-properties' xmlns:ns1='http://purl.org/dc/elements/1.1/'" w:xpath="/ns0:coreProperties[1]/ns1:title[1]" w:storeItemID="{6C3C8BC8-F283-45AE-878A-BAB7291924A1}"/>
                   <w:text/>
                 </w:sdtPr>
-                <w:sdtEndPr/>
                 <w:sdtContent>
                   <w:p>
                     <w:pPr>
@@ -364,7 +361,6 @@
                   <w:calendar w:val="gregorian"/>
                 </w:date>
               </w:sdtPr>
-              <w:sdtEndPr/>
               <w:sdtContent>
                 <w:tc>
                   <w:tcPr>
@@ -418,7 +414,6 @@
                   <w:dataBinding w:prefixMappings="xmlns:ns0='http://purl.org/dc/elements/1.1/' xmlns:ns1='http://schemas.openxmlformats.org/package/2006/metadata/core-properties' " w:xpath="/ns1:coreProperties[1]/ns0:creator[1]" w:storeItemID="{6C3C8BC8-F283-45AE-878A-BAB7291924A1}"/>
                   <w:text/>
                 </w:sdtPr>
-                <w:sdtEndPr/>
                 <w:sdtContent>
                   <w:p>
                     <w:pPr>
@@ -458,7 +453,6 @@
                   <w:dataBinding w:prefixMappings="xmlns:ns0='http://purl.org/dc/elements/1.1/' xmlns:ns1='http://schemas.openxmlformats.org/package/2006/metadata/core-properties' " w:xpath="/ns1:coreProperties[1]/ns0:description[1]" w:storeItemID="{6C3C8BC8-F283-45AE-878A-BAB7291924A1}"/>
                   <w:text w:multiLine="1"/>
                 </w:sdtPr>
-                <w:sdtEndPr/>
                 <w:sdtContent>
                   <w:p>
                     <w:pPr>
@@ -566,7 +560,7 @@
       <w:r>
         <w:t>These designs have been produced using mock-up design software, Balsamiq (</w:t>
       </w:r>
-      <w:hyperlink r:id="rId9" w:history="1">
+      <w:hyperlink r:id="rId11" w:history="1">
         <w:r>
           <w:rPr>
             <w:rStyle w:val="Hyperlink"/>
@@ -596,7 +590,7 @@
           <w:lang w:eastAsia="en-GB"/>
         </w:rPr>
         <w:drawing>
-          <wp:anchor distT="0" distB="0" distL="114300" distR="114300" simplePos="0" relativeHeight="251657216" behindDoc="1" locked="0" layoutInCell="1" allowOverlap="1" wp14:anchorId="016CF08F" wp14:editId="4B555505">
+          <wp:anchor distT="0" distB="0" distL="114300" distR="114300" simplePos="0" relativeHeight="251650560" behindDoc="1" locked="0" layoutInCell="1" allowOverlap="1" wp14:anchorId="016CF08F" wp14:editId="4B555505">
             <wp:simplePos x="0" y="0"/>
             <wp:positionH relativeFrom="column">
               <wp:posOffset>-610235</wp:posOffset>
@@ -627,7 +621,7 @@
                     <pic:cNvPicPr/>
                   </pic:nvPicPr>
                   <pic:blipFill>
-                    <a:blip r:embed="rId10">
+                    <a:blip r:embed="rId12">
                       <a:extLst>
                         <a:ext uri="{28A0092B-C50C-407E-A947-70E740481C1C}">
                           <a14:useLocalDpi xmlns:a14="http://schemas.microsoft.com/office/drawing/2010/main" val="0"/>
@@ -726,7 +720,7 @@
         </w:rPr>
         <w:lastRenderedPageBreak/>
         <w:drawing>
-          <wp:anchor distT="0" distB="0" distL="114300" distR="114300" simplePos="0" relativeHeight="251658240" behindDoc="1" locked="0" layoutInCell="1" allowOverlap="1" wp14:anchorId="72A45AAC" wp14:editId="26377F22">
+          <wp:anchor distT="0" distB="0" distL="114300" distR="114300" simplePos="0" relativeHeight="251651584" behindDoc="1" locked="0" layoutInCell="1" allowOverlap="1" wp14:anchorId="72A45AAC" wp14:editId="26377F22">
             <wp:simplePos x="0" y="0"/>
             <wp:positionH relativeFrom="column">
               <wp:posOffset>-648335</wp:posOffset>
@@ -757,7 +751,7 @@
                     <pic:cNvPicPr/>
                   </pic:nvPicPr>
                   <pic:blipFill>
-                    <a:blip r:embed="rId11">
+                    <a:blip r:embed="rId13">
                       <a:extLst>
                         <a:ext uri="{28A0092B-C50C-407E-A947-70E740481C1C}">
                           <a14:useLocalDpi xmlns:a14="http://schemas.microsoft.com/office/drawing/2010/main" val="0"/>
@@ -831,7 +825,7 @@
           <w:lang w:eastAsia="en-GB"/>
         </w:rPr>
         <w:drawing>
-          <wp:anchor distT="0" distB="0" distL="114300" distR="114300" simplePos="0" relativeHeight="251659264" behindDoc="1" locked="0" layoutInCell="1" allowOverlap="1" wp14:anchorId="28C6E351" wp14:editId="710B57B7">
+          <wp:anchor distT="0" distB="0" distL="114300" distR="114300" simplePos="0" relativeHeight="251652608" behindDoc="1" locked="0" layoutInCell="1" allowOverlap="1" wp14:anchorId="28C6E351" wp14:editId="710B57B7">
             <wp:simplePos x="0" y="0"/>
             <wp:positionH relativeFrom="column">
               <wp:posOffset>-573405</wp:posOffset>
@@ -862,7 +856,7 @@
                     <pic:cNvPicPr/>
                   </pic:nvPicPr>
                   <pic:blipFill>
-                    <a:blip r:embed="rId12">
+                    <a:blip r:embed="rId14">
                       <a:extLst>
                         <a:ext uri="{28A0092B-C50C-407E-A947-70E740481C1C}">
                           <a14:useLocalDpi xmlns:a14="http://schemas.microsoft.com/office/drawing/2010/main" val="0"/>
@@ -949,7 +943,7 @@
         </w:rPr>
         <w:lastRenderedPageBreak/>
         <w:drawing>
-          <wp:anchor distT="0" distB="0" distL="114300" distR="114300" simplePos="0" relativeHeight="251660288" behindDoc="1" locked="0" layoutInCell="1" allowOverlap="1" wp14:anchorId="7EF84ADE" wp14:editId="165D1E16">
+          <wp:anchor distT="0" distB="0" distL="114300" distR="114300" simplePos="0" relativeHeight="251653632" behindDoc="1" locked="0" layoutInCell="1" allowOverlap="1" wp14:anchorId="7EF84ADE" wp14:editId="165D1E16">
             <wp:simplePos x="0" y="0"/>
             <wp:positionH relativeFrom="column">
               <wp:posOffset>-647700</wp:posOffset>
@@ -980,7 +974,7 @@
                     <pic:cNvPicPr/>
                   </pic:nvPicPr>
                   <pic:blipFill>
-                    <a:blip r:embed="rId13">
+                    <a:blip r:embed="rId15">
                       <a:extLst>
                         <a:ext uri="{28A0092B-C50C-407E-A947-70E740481C1C}">
                           <a14:useLocalDpi xmlns:a14="http://schemas.microsoft.com/office/drawing/2010/main" val="0"/>
@@ -1072,7 +1066,7 @@
         </w:rPr>
         <w:lastRenderedPageBreak/>
         <w:drawing>
-          <wp:anchor distT="0" distB="0" distL="114300" distR="114300" simplePos="0" relativeHeight="251655168" behindDoc="0" locked="0" layoutInCell="1" allowOverlap="1" wp14:anchorId="5C0F81A0" wp14:editId="59ECC3D8">
+          <wp:anchor distT="0" distB="0" distL="114300" distR="114300" simplePos="0" relativeHeight="251648512" behindDoc="0" locked="0" layoutInCell="1" allowOverlap="1" wp14:anchorId="5C0F81A0" wp14:editId="59ECC3D8">
             <wp:simplePos x="0" y="0"/>
             <wp:positionH relativeFrom="column">
               <wp:posOffset>-523875</wp:posOffset>
@@ -1095,7 +1089,7 @@
                     <pic:cNvPicPr/>
                   </pic:nvPicPr>
                   <pic:blipFill>
-                    <a:blip r:embed="rId14">
+                    <a:blip r:embed="rId16">
                       <a:extLst>
                         <a:ext uri="{28A0092B-C50C-407E-A947-70E740481C1C}">
                           <a14:useLocalDpi xmlns:a14="http://schemas.microsoft.com/office/drawing/2010/main" val="0"/>
@@ -1400,8 +1394,8 @@
             <v:path o:extrusionok="f" gradientshapeok="t" o:connecttype="rect"/>
             <o:lock v:ext="edit" aspectratio="t"/>
           </v:shapetype>
-          <v:shape id="_x0000_s1026" type="#_x0000_t75" style="position:absolute;margin-left:-42pt;margin-top:26.25pt;width:534.8pt;height:262.5pt;z-index:251661312;mso-position-horizontal-relative:margin;mso-position-vertical-relative:margin">
-            <v:imagedata r:id="rId15" o:title="websearch"/>
+          <v:shape id="_x0000_s1026" type="#_x0000_t75" style="position:absolute;margin-left:-42pt;margin-top:26.25pt;width:534.8pt;height:262.5pt;z-index:251656704;mso-position-horizontal-relative:margin;mso-position-vertical-relative:margin">
+            <v:imagedata r:id="rId17" o:title="websearch"/>
             <w10:wrap type="square" anchorx="margin" anchory="margin"/>
           </v:shape>
         </w:pict>
@@ -1432,8 +1426,8 @@
           <w:noProof/>
         </w:rPr>
         <w:pict>
-          <v:shape id="_x0000_s1027" type="#_x0000_t75" style="position:absolute;margin-left:-34.5pt;margin-top:17.6pt;width:519.1pt;height:272.95pt;z-index:-251653120;mso-position-horizontal:absolute;mso-position-horizontal-relative:text;mso-position-vertical:absolute;mso-position-vertical-relative:text;mso-width-relative:page;mso-height-relative:page" wrapcoords="-36 0 -36 21532 21600 21532 21600 0 -36 0">
-            <v:imagedata r:id="rId16" o:title="webcurrentconnections"/>
+          <v:shape id="_x0000_s1027" type="#_x0000_t75" style="position:absolute;margin-left:-34.5pt;margin-top:17.6pt;width:519.1pt;height:272.95pt;z-index:-251658752;mso-position-horizontal:absolute;mso-position-horizontal-relative:text;mso-position-vertical:absolute;mso-position-vertical-relative:text;mso-width-relative:page;mso-height-relative:page" wrapcoords="-36 0 -36 21532 21600 21532 21600 0 -36 0">
+            <v:imagedata r:id="rId18" o:title="webcurrentconnections"/>
             <w10:wrap type="tight"/>
           </v:shape>
         </w:pict>
@@ -1473,8 +1467,8 @@
           <w:noProof/>
         </w:rPr>
         <w:pict>
-          <v:shape id="_x0000_s1030" type="#_x0000_t75" style="position:absolute;margin-left:-39.95pt;margin-top:0;width:529.5pt;height:272.25pt;z-index:-251651072;mso-position-horizontal-relative:text;mso-position-vertical-relative:text;mso-width-relative:page;mso-height-relative:page" wrapcoords="-31 0 -31 21540 21600 21540 21600 0 -31 0">
-            <v:imagedata r:id="rId17" o:title="webpendingconnections"/>
+          <v:shape id="_x0000_s1030" type="#_x0000_t75" style="position:absolute;margin-left:-39.95pt;margin-top:0;width:529.5pt;height:272.25pt;z-index:-251657728;mso-position-horizontal-relative:text;mso-position-vertical-relative:text;mso-width-relative:page;mso-height-relative:page" wrapcoords="-31 0 -31 21540 21600 21540 21600 0 -31 0">
+            <v:imagedata r:id="rId19" o:title="webpendingconnections"/>
             <w10:wrap type="tight"/>
           </v:shape>
         </w:pict>
@@ -1489,8 +1483,8 @@
           <w:noProof/>
         </w:rPr>
         <w:pict>
-          <v:shape id="_x0000_s1031" type="#_x0000_t75" style="position:absolute;margin-left:-48.85pt;margin-top:17.85pt;width:525pt;height:276.05pt;z-index:-251649024;mso-position-horizontal:absolute;mso-position-horizontal-relative:text;mso-position-vertical:absolute;mso-position-vertical-relative:text;mso-width-relative:page;mso-height-relative:page" wrapcoords="-36 0 -36 21532 21600 21532 21600 0 -36 0">
-            <v:imagedata r:id="rId18" o:title="webcurrentappointments"/>
+          <v:shape id="_x0000_s1031" type="#_x0000_t75" style="position:absolute;margin-left:-48.85pt;margin-top:17.85pt;width:525pt;height:276.05pt;z-index:-251656704;mso-position-horizontal:absolute;mso-position-horizontal-relative:text;mso-position-vertical:absolute;mso-position-vertical-relative:text;mso-width-relative:page;mso-height-relative:page" wrapcoords="-36 0 -36 21532 21600 21532 21600 0 -36 0">
+            <v:imagedata r:id="rId20" o:title="webcurrentappointments"/>
             <w10:wrap type="tight"/>
           </v:shape>
         </w:pict>
@@ -1525,23 +1519,555 @@
         </w:rPr>
         <w:lastRenderedPageBreak/>
         <w:pict>
-          <v:shape id="_x0000_s1032" type="#_x0000_t75" style="position:absolute;margin-left:-46.95pt;margin-top:24pt;width:536.35pt;height:282pt;z-index:-251646976;mso-position-horizontal-relative:text;mso-position-vertical-relative:text;mso-width-relative:page;mso-height-relative:page" wrapcoords="-36 0 -36 21532 21600 21532 21600 0 -36 0">
-            <v:imagedata r:id="rId19" o:title="webnewappointment"/>
+          <v:shape id="_x0000_s1032" type="#_x0000_t75" style="position:absolute;margin-left:-46.95pt;margin-top:24pt;width:536.35pt;height:282pt;z-index:-251655680;mso-position-horizontal-relative:text;mso-position-vertical-relative:text;mso-width-relative:page;mso-height-relative:page" wrapcoords="-36 0 -36 21532 21600 21532 21600 0 -36 0">
+            <v:imagedata r:id="rId21" o:title="webnewappointment"/>
             <w10:wrap type="tight"/>
           </v:shape>
         </w:pict>
       </w:r>
       <w:r>
-        <w:t>3.0 Add appointment</w:t>
+        <w:t>Add appointment</w:t>
+      </w:r>
+    </w:p>
+    <w:p>
+      <w:pPr>
+        <w:rPr>
+          <w:rFonts w:asciiTheme="majorHAnsi" w:eastAsiaTheme="majorEastAsia" w:hAnsiTheme="majorHAnsi" w:cstheme="majorBidi"/>
+          <w:b/>
+          <w:bCs/>
+          <w:color w:val="365F91" w:themeColor="accent1" w:themeShade="BF"/>
+          <w:sz w:val="28"/>
+          <w:szCs w:val="28"/>
+        </w:rPr>
+      </w:pPr>
+      <w:r>
+        <w:br w:type="page"/>
+      </w:r>
+    </w:p>
+    <w:p>
+      <w:pPr>
+        <w:pStyle w:val="Heading1"/>
+      </w:pPr>
+      <w:r>
+        <w:lastRenderedPageBreak/>
+        <w:t>3.0 Post first release re-design</w:t>
+      </w:r>
+    </w:p>
+    <w:p>
+      <w:r>
+        <w:t>As a result of feedback post the first release of JustHealth, we have decided the application is in need of re-design. This is to improve the user interaction with the application and to make it more professional.</w:t>
+      </w:r>
+    </w:p>
+    <w:p>
+      <w:r>
+        <w:t>Each of the pages have been wire-framed again to give us an idea of the new appearance, this will help us to envision what we are working to produce in regards to design.</w:t>
+      </w:r>
+    </w:p>
+    <w:p>
+      <w:pPr>
+        <w:pStyle w:val="Heading2"/>
+      </w:pPr>
+      <w:r>
+        <w:t>3.1 Log in</w:t>
+      </w:r>
+    </w:p>
+    <w:p>
+      <w:r>
+        <w:rPr>
+          <w:noProof/>
+        </w:rPr>
+        <w:pict>
+          <v:shape id="_x0000_s1043" type="#_x0000_t75" style="position:absolute;margin-left:-45.75pt;margin-top:13.65pt;width:545.25pt;height:250.25pt;z-index:-251654656;mso-position-horizontal-relative:text;mso-position-vertical-relative:text;mso-width-relative:page;mso-height-relative:page" wrapcoords="-32 0 -32 21531 21600 21531 21600 0 -32 0">
+            <v:imagedata r:id="rId22" o:title="weblogin2"/>
+            <w10:wrap type="tight"/>
+          </v:shape>
+        </w:pict>
+      </w:r>
+      <w:r>
+        <w:t xml:space="preserve"> </w:t>
+      </w:r>
+    </w:p>
+    <w:p>
+      <w:r>
+        <w:t xml:space="preserve">The primary changes to the user log in page are creating a more professional </w:t>
+      </w:r>
+      <w:r>
+        <w:t xml:space="preserve">first impression of the application. </w:t>
+      </w:r>
+      <w:r>
+        <w:t>We will also make navigation to the registration page more obvious to the user.</w:t>
+      </w:r>
+    </w:p>
+    <w:p>
+      <w:pPr>
+        <w:rPr>
+          <w:rFonts w:asciiTheme="majorHAnsi" w:eastAsiaTheme="majorEastAsia" w:hAnsiTheme="majorHAnsi" w:cstheme="majorBidi"/>
+          <w:b/>
+          <w:bCs/>
+          <w:color w:val="4F81BD" w:themeColor="accent1"/>
+          <w:sz w:val="26"/>
+          <w:szCs w:val="26"/>
+        </w:rPr>
+      </w:pPr>
+      <w:r>
+        <w:br w:type="page"/>
+      </w:r>
+    </w:p>
+    <w:p>
+      <w:pPr>
+        <w:pStyle w:val="Heading2"/>
+      </w:pPr>
+      <w:r>
+        <w:rPr>
+          <w:noProof/>
+        </w:rPr>
+        <w:lastRenderedPageBreak/>
+        <w:pict>
+          <v:shape id="_x0000_s1045" type="#_x0000_t75" style="position:absolute;margin-left:-40.5pt;margin-top:21.5pt;width:531.9pt;height:238.95pt;z-index:-251653632;mso-position-horizontal-relative:text;mso-position-vertical-relative:text;mso-width-relative:page;mso-height-relative:page" wrapcoords="-36 0 -36 21520 21600 21520 21600 0 -36 0">
+            <v:imagedata r:id="rId23" o:title="webregistration2"/>
+            <w10:wrap type="tight"/>
+          </v:shape>
+        </w:pict>
+      </w:r>
+      <w:r>
+        <w:t>3.2 Registration</w:t>
+      </w:r>
+    </w:p>
+    <w:p>
+      <w:r>
+        <w:t>This page is now clearer to the user, some of the feedback we received was that users would not enter data into an application that didn’t look professional, official or of industry standard.</w:t>
+      </w:r>
+    </w:p>
+    <w:p>
+      <w:pPr>
+        <w:pStyle w:val="Heading2"/>
+      </w:pPr>
+      <w:r>
+        <w:rPr>
+          <w:noProof/>
+          <w:lang w:eastAsia="en-GB"/>
+        </w:rPr>
+        <w:drawing>
+          <wp:anchor distT="0" distB="0" distL="114300" distR="114300" simplePos="0" relativeHeight="251653632" behindDoc="1" locked="0" layoutInCell="1" allowOverlap="1" wp14:anchorId="15974AA6" wp14:editId="68177BFF">
+            <wp:simplePos x="0" y="0"/>
+            <wp:positionH relativeFrom="column">
+              <wp:posOffset>-590550</wp:posOffset>
+            </wp:positionH>
+            <wp:positionV relativeFrom="paragraph">
+              <wp:posOffset>472440</wp:posOffset>
+            </wp:positionV>
+            <wp:extent cx="6877050" cy="3186430"/>
+            <wp:effectExtent l="0" t="0" r="0" b="0"/>
+            <wp:wrapTight wrapText="bothSides">
+              <wp:wrapPolygon edited="0">
+                <wp:start x="0" y="0"/>
+                <wp:lineTo x="0" y="21436"/>
+                <wp:lineTo x="21540" y="21436"/>
+                <wp:lineTo x="21540" y="0"/>
+                <wp:lineTo x="0" y="0"/>
+              </wp:wrapPolygon>
+            </wp:wrapTight>
+            <wp:docPr id="8" name="Picture 8" descr="C:\Users\benmcg92\AppData\Local\Microsoft\Windows\INetCache\Content.Word\webhome2.png"/>
+            <wp:cNvGraphicFramePr>
+              <a:graphicFrameLocks xmlns:a="http://schemas.openxmlformats.org/drawingml/2006/main" noChangeAspect="1"/>
+            </wp:cNvGraphicFramePr>
+            <a:graphic xmlns:a="http://schemas.openxmlformats.org/drawingml/2006/main">
+              <a:graphicData uri="http://schemas.openxmlformats.org/drawingml/2006/picture">
+                <pic:pic xmlns:pic="http://schemas.openxmlformats.org/drawingml/2006/picture">
+                  <pic:nvPicPr>
+                    <pic:cNvPr id="0" name="Picture 8" descr="C:\Users\benmcg92\AppData\Local\Microsoft\Windows\INetCache\Content.Word\webhome2.png"/>
+                    <pic:cNvPicPr>
+                      <a:picLocks noChangeAspect="1" noChangeArrowheads="1"/>
+                    </pic:cNvPicPr>
+                  </pic:nvPicPr>
+                  <pic:blipFill>
+                    <a:blip r:embed="rId24">
+                      <a:extLst>
+                        <a:ext uri="{28A0092B-C50C-407E-A947-70E740481C1C}">
+                          <a14:useLocalDpi xmlns:a14="http://schemas.microsoft.com/office/drawing/2010/main" val="0"/>
+                        </a:ext>
+                      </a:extLst>
+                    </a:blip>
+                    <a:srcRect/>
+                    <a:stretch>
+                      <a:fillRect/>
+                    </a:stretch>
+                  </pic:blipFill>
+                  <pic:spPr bwMode="auto">
+                    <a:xfrm>
+                      <a:off x="0" y="0"/>
+                      <a:ext cx="6877050" cy="3186430"/>
+                    </a:xfrm>
+                    <a:prstGeom prst="rect">
+                      <a:avLst/>
+                    </a:prstGeom>
+                    <a:noFill/>
+                    <a:ln>
+                      <a:noFill/>
+                    </a:ln>
+                  </pic:spPr>
+                </pic:pic>
+              </a:graphicData>
+            </a:graphic>
+            <wp14:sizeRelH relativeFrom="page">
+              <wp14:pctWidth>0</wp14:pctWidth>
+            </wp14:sizeRelH>
+            <wp14:sizeRelV relativeFrom="page">
+              <wp14:pctHeight>0</wp14:pctHeight>
+            </wp14:sizeRelV>
+          </wp:anchor>
+        </w:drawing>
+      </w:r>
+      <w:r>
+        <w:t>3.3 Home page (Dashboard style)</w:t>
       </w:r>
     </w:p>
     <w:p/>
     <w:p>
+      <w:r>
+        <w:t>Due to user feedback, we have decided to restructure the navigation of the web application. The tile layout will now be limited to the android application for ease of use,</w:t>
+      </w:r>
+      <w:r>
+        <w:t xml:space="preserve"> and will be replaced by a dashboard on the web.</w:t>
+      </w:r>
+    </w:p>
+    <w:p>
+      <w:r>
+        <w:t>The dashboard will incorporate relevant content to the user, depending on account type. From this page, the user will be able to navigate the application easily.</w:t>
+      </w:r>
+    </w:p>
+    <w:p>
       <w:pPr>
         <w:pStyle w:val="Heading2"/>
       </w:pPr>
       <w:r>
-        <w:t>3.1 Add prescription</w:t>
+        <w:lastRenderedPageBreak/>
+        <w:t>3.4 Appointments pages</w:t>
+      </w:r>
+    </w:p>
+    <w:p>
+      <w:r>
+        <w:rPr>
+          <w:noProof/>
+        </w:rPr>
+        <w:pict>
+          <v:shape id="_x0000_s1046" type="#_x0000_t75" style="position:absolute;margin-left:-43.5pt;margin-top:14.5pt;width:537.75pt;height:282.75pt;z-index:-251652608;mso-position-horizontal-relative:text;mso-position-vertical-relative:text;mso-width-relative:page;mso-height-relative:page" wrapcoords="-36 0 -36 21532 21600 21532 21600 0 -36 0">
+            <v:imagedata r:id="rId25" o:title="webappointments2"/>
+            <w10:wrap type="tight"/>
+          </v:shape>
+        </w:pict>
+      </w:r>
+    </w:p>
+    <w:p>
+      <w:r>
+        <w:rPr>
+          <w:noProof/>
+          <w:lang w:eastAsia="en-GB"/>
+        </w:rPr>
+        <w:drawing>
+          <wp:anchor distT="0" distB="0" distL="114300" distR="114300" simplePos="0" relativeHeight="251663872" behindDoc="1" locked="0" layoutInCell="1" allowOverlap="1" wp14:anchorId="55A6368A" wp14:editId="64872A77">
+            <wp:simplePos x="0" y="0"/>
+            <wp:positionH relativeFrom="column">
+              <wp:posOffset>-381000</wp:posOffset>
+            </wp:positionH>
+            <wp:positionV relativeFrom="paragraph">
+              <wp:posOffset>539750</wp:posOffset>
+            </wp:positionV>
+            <wp:extent cx="6715125" cy="3530600"/>
+            <wp:effectExtent l="0" t="0" r="9525" b="0"/>
+            <wp:wrapTight wrapText="bothSides">
+              <wp:wrapPolygon edited="0">
+                <wp:start x="0" y="0"/>
+                <wp:lineTo x="0" y="21445"/>
+                <wp:lineTo x="21569" y="21445"/>
+                <wp:lineTo x="21569" y="0"/>
+                <wp:lineTo x="0" y="0"/>
+              </wp:wrapPolygon>
+            </wp:wrapTight>
+            <wp:docPr id="9" name="Picture 9" descr="webnewappointment2"/>
+            <wp:cNvGraphicFramePr>
+              <a:graphicFrameLocks xmlns:a="http://schemas.openxmlformats.org/drawingml/2006/main" noChangeAspect="1"/>
+            </wp:cNvGraphicFramePr>
+            <a:graphic xmlns:a="http://schemas.openxmlformats.org/drawingml/2006/main">
+              <a:graphicData uri="http://schemas.openxmlformats.org/drawingml/2006/picture">
+                <pic:pic xmlns:pic="http://schemas.openxmlformats.org/drawingml/2006/picture">
+                  <pic:nvPicPr>
+                    <pic:cNvPr id="0" name="Picture 19" descr="webnewappointment2"/>
+                    <pic:cNvPicPr>
+                      <a:picLocks noChangeAspect="1" noChangeArrowheads="1"/>
+                    </pic:cNvPicPr>
+                  </pic:nvPicPr>
+                  <pic:blipFill>
+                    <a:blip r:embed="rId26">
+                      <a:extLst>
+                        <a:ext uri="{28A0092B-C50C-407E-A947-70E740481C1C}">
+                          <a14:useLocalDpi xmlns:a14="http://schemas.microsoft.com/office/drawing/2010/main" val="0"/>
+                        </a:ext>
+                      </a:extLst>
+                    </a:blip>
+                    <a:srcRect/>
+                    <a:stretch>
+                      <a:fillRect/>
+                    </a:stretch>
+                  </pic:blipFill>
+                  <pic:spPr bwMode="auto">
+                    <a:xfrm>
+                      <a:off x="0" y="0"/>
+                      <a:ext cx="6715125" cy="3530600"/>
+                    </a:xfrm>
+                    <a:prstGeom prst="rect">
+                      <a:avLst/>
+                    </a:prstGeom>
+                    <a:noFill/>
+                    <a:ln>
+                      <a:noFill/>
+                    </a:ln>
+                  </pic:spPr>
+                </pic:pic>
+              </a:graphicData>
+            </a:graphic>
+            <wp14:sizeRelH relativeFrom="page">
+              <wp14:pctWidth>0</wp14:pctWidth>
+            </wp14:sizeRelH>
+            <wp14:sizeRelV relativeFrom="page">
+              <wp14:pctHeight>0</wp14:pctHeight>
+            </wp14:sizeRelV>
+          </wp:anchor>
+        </w:drawing>
+      </w:r>
+      <w:r>
+        <w:t>Appointments will be reorganised and reordered so the navigation is more user friendly. The main update to this page will be the form to create a new appointment will now open in a modal.</w:t>
+      </w:r>
+    </w:p>
+    <w:p/>
+    <w:p/>
+    <w:p>
+      <w:pPr>
+        <w:pStyle w:val="Heading2"/>
+      </w:pPr>
+      <w:r>
+        <w:lastRenderedPageBreak/>
+        <w:t>3.5 Connections</w:t>
+      </w:r>
+    </w:p>
+    <w:p>
+      <w:r>
+        <w:rPr>
+          <w:noProof/>
+        </w:rPr>
+        <w:pict>
+          <v:shape id="_x0000_s1047" type="#_x0000_t75" style="position:absolute;margin-left:-22.4pt;margin-top:13.95pt;width:496.4pt;height:261pt;z-index:-251651584;mso-position-horizontal-relative:text;mso-position-vertical-relative:text;mso-width-relative:page;mso-height-relative:page" wrapcoords="-36 0 -36 21532 21600 21532 21600 0 -36 0">
+            <v:imagedata r:id="rId27" o:title="webcurrentconnections2"/>
+            <w10:wrap type="tight"/>
+          </v:shape>
+        </w:pict>
+      </w:r>
+    </w:p>
+    <w:p>
+      <w:r>
+        <w:rPr>
+          <w:noProof/>
+        </w:rPr>
+        <w:pict>
+          <v:shape id="_x0000_s1048" type="#_x0000_t75" style="position:absolute;margin-left:-39pt;margin-top:52.15pt;width:531pt;height:273pt;z-index:-251650560;mso-position-horizontal-relative:text;mso-position-vertical-relative:text;mso-width-relative:page;mso-height-relative:page" wrapcoords="-36 0 -36 21530 21600 21530 21600 0 -36 0">
+            <v:imagedata r:id="rId28" o:title="webpendingconnections2"/>
+            <w10:wrap type="tight"/>
+          </v:shape>
+        </w:pict>
+      </w:r>
+      <w:r>
+        <w:t>Similarly with connections, the pages are clearer, navigation is simpler and the overall feel is more professional.</w:t>
+      </w:r>
+    </w:p>
+    <w:p/>
+    <w:p/>
+    <w:p>
+      <w:pPr>
+        <w:pStyle w:val="Heading2"/>
+      </w:pPr>
+      <w:r>
+        <w:lastRenderedPageBreak/>
+        <w:t>3.6 Settings pages</w:t>
+      </w:r>
+    </w:p>
+    <w:p>
+      <w:r>
+        <w:rPr>
+          <w:noProof/>
+        </w:rPr>
+        <w:pict>
+          <v:shape id="_x0000_s1049" type="#_x0000_t75" style="position:absolute;margin-left:-16.05pt;margin-top:10.2pt;width:483.55pt;height:249pt;z-index:-251649536;mso-position-horizontal-relative:text;mso-position-vertical-relative:text;mso-width-relative:page;mso-height-relative:page" wrapcoords="-36 0 -36 21530 21600 21530 21600 0 -36 0">
+            <v:imagedata r:id="rId29" o:title="websettings2"/>
+            <w10:wrap type="tight"/>
+          </v:shape>
+        </w:pict>
+      </w:r>
+      <w:r>
+        <w:t>User settings pages will be changed dramatically, the main aims being:</w:t>
+      </w:r>
+    </w:p>
+    <w:p>
+      <w:pPr>
+        <w:pStyle w:val="ListParagraph"/>
+        <w:numPr>
+          <w:ilvl w:val="0"/>
+          <w:numId w:val="9"/>
+        </w:numPr>
+      </w:pPr>
+      <w:r>
+        <w:t>Keep everything accessible from one location</w:t>
+      </w:r>
+    </w:p>
+    <w:p>
+      <w:pPr>
+        <w:pStyle w:val="ListParagraph"/>
+        <w:numPr>
+          <w:ilvl w:val="0"/>
+          <w:numId w:val="9"/>
+        </w:numPr>
+      </w:pPr>
+      <w:r>
+        <w:t>Prioritise ease of use</w:t>
+      </w:r>
+    </w:p>
+    <w:p>
+      <w:pPr>
+        <w:pStyle w:val="ListParagraph"/>
+        <w:numPr>
+          <w:ilvl w:val="0"/>
+          <w:numId w:val="9"/>
+        </w:numPr>
+      </w:pPr>
+      <w:r>
+        <w:rPr>
+          <w:noProof/>
+        </w:rPr>
+        <w:pict>
+          <v:shape id="_x0000_s1050" type="#_x0000_t75" style="position:absolute;left:0;text-align:left;margin-left:-21.85pt;margin-top:25.4pt;width:496.6pt;height:243.75pt;z-index:-251648512;mso-position-horizontal-relative:text;mso-position-vertical-relative:text;mso-width-relative:page;mso-height-relative:page" wrapcoords="-36 0 -36 21527 21600 21527 21600 0 -36 0">
+            <v:imagedata r:id="rId30" o:title="webdeactivate2"/>
+            <w10:wrap type="tight"/>
+          </v:shape>
+        </w:pict>
+      </w:r>
+      <w:r>
+        <w:t>Give all pages the same appearance</w:t>
+      </w:r>
+    </w:p>
+    <w:p/>
+    <w:p>
+      <w:pPr>
+        <w:pStyle w:val="Heading2"/>
+      </w:pPr>
+      <w:r>
+        <w:rPr>
+          <w:noProof/>
+          <w:lang w:eastAsia="en-GB"/>
+        </w:rPr>
+        <w:lastRenderedPageBreak/>
+        <w:drawing>
+          <wp:anchor distT="0" distB="0" distL="114300" distR="114300" simplePos="0" relativeHeight="251664896" behindDoc="1" locked="0" layoutInCell="1" allowOverlap="1">
+            <wp:simplePos x="0" y="0"/>
+            <wp:positionH relativeFrom="column">
+              <wp:posOffset>-478790</wp:posOffset>
+            </wp:positionH>
+            <wp:positionV relativeFrom="paragraph">
+              <wp:posOffset>381000</wp:posOffset>
+            </wp:positionV>
+            <wp:extent cx="6677025" cy="3568065"/>
+            <wp:effectExtent l="0" t="0" r="9525" b="0"/>
+            <wp:wrapTight wrapText="bothSides">
+              <wp:wrapPolygon edited="0">
+                <wp:start x="0" y="0"/>
+                <wp:lineTo x="0" y="21450"/>
+                <wp:lineTo x="21569" y="21450"/>
+                <wp:lineTo x="21569" y="0"/>
+                <wp:lineTo x="0" y="0"/>
+              </wp:wrapPolygon>
+            </wp:wrapTight>
+            <wp:docPr id="10" name="Picture 10" descr="webfaq2"/>
+            <wp:cNvGraphicFramePr>
+              <a:graphicFrameLocks xmlns:a="http://schemas.openxmlformats.org/drawingml/2006/main" noChangeAspect="1"/>
+            </wp:cNvGraphicFramePr>
+            <a:graphic xmlns:a="http://schemas.openxmlformats.org/drawingml/2006/main">
+              <a:graphicData uri="http://schemas.openxmlformats.org/drawingml/2006/picture">
+                <pic:pic xmlns:pic="http://schemas.openxmlformats.org/drawingml/2006/picture">
+                  <pic:nvPicPr>
+                    <pic:cNvPr id="0" name="Picture 28" descr="webfaq2"/>
+                    <pic:cNvPicPr>
+                      <a:picLocks noChangeAspect="1" noChangeArrowheads="1"/>
+                    </pic:cNvPicPr>
+                  </pic:nvPicPr>
+                  <pic:blipFill>
+                    <a:blip r:embed="rId31">
+                      <a:extLst>
+                        <a:ext uri="{28A0092B-C50C-407E-A947-70E740481C1C}">
+                          <a14:useLocalDpi xmlns:a14="http://schemas.microsoft.com/office/drawing/2010/main" val="0"/>
+                        </a:ext>
+                      </a:extLst>
+                    </a:blip>
+                    <a:srcRect/>
+                    <a:stretch>
+                      <a:fillRect/>
+                    </a:stretch>
+                  </pic:blipFill>
+                  <pic:spPr bwMode="auto">
+                    <a:xfrm>
+                      <a:off x="0" y="0"/>
+                      <a:ext cx="6677025" cy="3568065"/>
+                    </a:xfrm>
+                    <a:prstGeom prst="rect">
+                      <a:avLst/>
+                    </a:prstGeom>
+                    <a:noFill/>
+                    <a:ln>
+                      <a:noFill/>
+                    </a:ln>
+                  </pic:spPr>
+                </pic:pic>
+              </a:graphicData>
+            </a:graphic>
+            <wp14:sizeRelH relativeFrom="page">
+              <wp14:pctWidth>0</wp14:pctWidth>
+            </wp14:sizeRelH>
+            <wp14:sizeRelV relativeFrom="page">
+              <wp14:pctHeight>0</wp14:pctHeight>
+            </wp14:sizeRelV>
+          </wp:anchor>
+        </w:drawing>
+      </w:r>
+      <w:r>
+        <w:t>3.7 FAQs</w:t>
+      </w:r>
+    </w:p>
+    <w:p/>
+    <w:p>
+      <w:r>
+        <w:t>Frequently asked questions will now have a dedicated page, this aims to improve user experience. Each question can be clicked to reveal the answer and navigation to different pages will be improved, linking sections where appropriate.</w:t>
+      </w:r>
+    </w:p>
+    <w:p>
+      <w:pPr>
+        <w:pStyle w:val="Heading2"/>
+      </w:pPr>
+      <w:r>
+        <w:rPr>
+          <w:noProof/>
+        </w:rPr>
+        <w:lastRenderedPageBreak/>
+        <w:pict>
+          <v:shape id="_x0000_s1053" type="#_x0000_t75" style="position:absolute;margin-left:-39.95pt;margin-top:24.6pt;width:530.3pt;height:260.25pt;z-index:-251647488;mso-position-horizontal-relative:text;mso-position-vertical-relative:text;mso-width-relative:page;mso-height-relative:page" wrapcoords="-36 0 -36 21527 21600 21527 21600 0 -36 0">
+            <v:imagedata r:id="rId32" o:title="websearch2"/>
+            <w10:wrap type="tight"/>
+          </v:shape>
+        </w:pict>
+      </w:r>
+      <w:r>
+        <w:t>3.8 Search</w:t>
+      </w:r>
+    </w:p>
+    <w:p>
+      <w:r>
+        <w:t>The search page will be improved to give it the same appearance as the other pages. Navigation will also be improved on this page.</w:t>
       </w:r>
       <w:bookmarkStart w:id="0" w:name="_GoBack"/>
       <w:bookmarkEnd w:id="0"/>
@@ -1558,6 +2084,56 @@
 </w:document>
 </file>
 
+<file path=word/endnotes.xml><?xml version="1.0" encoding="utf-8"?>
+<w:endnotes xmlns:wpc="http://schemas.microsoft.com/office/word/2010/wordprocessingCanvas" xmlns:mc="http://schemas.openxmlformats.org/markup-compatibility/2006" xmlns:o="urn:schemas-microsoft-com:office:office" xmlns:r="http://schemas.openxmlformats.org/officeDocument/2006/relationships" xmlns:m="http://schemas.openxmlformats.org/officeDocument/2006/math" xmlns:v="urn:schemas-microsoft-com:vml" xmlns:wp14="http://schemas.microsoft.com/office/word/2010/wordprocessingDrawing" xmlns:wp="http://schemas.openxmlformats.org/drawingml/2006/wordprocessingDrawing" xmlns:w10="urn:schemas-microsoft-com:office:word" xmlns:w="http://schemas.openxmlformats.org/wordprocessingml/2006/main" xmlns:w14="http://schemas.microsoft.com/office/word/2010/wordml" xmlns:w15="http://schemas.microsoft.com/office/word/2012/wordml" xmlns:wpg="http://schemas.microsoft.com/office/word/2010/wordprocessingGroup" xmlns:wpi="http://schemas.microsoft.com/office/word/2010/wordprocessingInk" xmlns:wne="http://schemas.microsoft.com/office/word/2006/wordml" xmlns:wps="http://schemas.microsoft.com/office/word/2010/wordprocessingShape" mc:Ignorable="w14 w15 wp14">
+  <w:endnote w:type="separator" w:id="-1">
+    <w:p>
+      <w:pPr>
+        <w:spacing w:after="0" w:line="240" w:lineRule="auto"/>
+      </w:pPr>
+      <w:r>
+        <w:separator/>
+      </w:r>
+    </w:p>
+  </w:endnote>
+  <w:endnote w:type="continuationSeparator" w:id="0">
+    <w:p>
+      <w:pPr>
+        <w:spacing w:after="0" w:line="240" w:lineRule="auto"/>
+      </w:pPr>
+      <w:r>
+        <w:continuationSeparator/>
+      </w:r>
+    </w:p>
+  </w:endnote>
+</w:endnotes>
+</file>
+
+<file path=word/footnotes.xml><?xml version="1.0" encoding="utf-8"?>
+<w:footnotes xmlns:wpc="http://schemas.microsoft.com/office/word/2010/wordprocessingCanvas" xmlns:mc="http://schemas.openxmlformats.org/markup-compatibility/2006" xmlns:o="urn:schemas-microsoft-com:office:office" xmlns:r="http://schemas.openxmlformats.org/officeDocument/2006/relationships" xmlns:m="http://schemas.openxmlformats.org/officeDocument/2006/math" xmlns:v="urn:schemas-microsoft-com:vml" xmlns:wp14="http://schemas.microsoft.com/office/word/2010/wordprocessingDrawing" xmlns:wp="http://schemas.openxmlformats.org/drawingml/2006/wordprocessingDrawing" xmlns:w10="urn:schemas-microsoft-com:office:word" xmlns:w="http://schemas.openxmlformats.org/wordprocessingml/2006/main" xmlns:w14="http://schemas.microsoft.com/office/word/2010/wordml" xmlns:w15="http://schemas.microsoft.com/office/word/2012/wordml" xmlns:wpg="http://schemas.microsoft.com/office/word/2010/wordprocessingGroup" xmlns:wpi="http://schemas.microsoft.com/office/word/2010/wordprocessingInk" xmlns:wne="http://schemas.microsoft.com/office/word/2006/wordml" xmlns:wps="http://schemas.microsoft.com/office/word/2010/wordprocessingShape" mc:Ignorable="w14 w15 wp14">
+  <w:footnote w:type="separator" w:id="-1">
+    <w:p>
+      <w:pPr>
+        <w:spacing w:after="0" w:line="240" w:lineRule="auto"/>
+      </w:pPr>
+      <w:r>
+        <w:separator/>
+      </w:r>
+    </w:p>
+  </w:footnote>
+  <w:footnote w:type="continuationSeparator" w:id="0">
+    <w:p>
+      <w:pPr>
+        <w:spacing w:after="0" w:line="240" w:lineRule="auto"/>
+      </w:pPr>
+      <w:r>
+        <w:continuationSeparator/>
+      </w:r>
+    </w:p>
+  </w:footnote>
+</w:footnotes>
+</file>
+
 <file path=word/numbering.xml><?xml version="1.0" encoding="utf-8"?>
 <w:numbering xmlns:wpc="http://schemas.microsoft.com/office/word/2010/wordprocessingCanvas" xmlns:mc="http://schemas.openxmlformats.org/markup-compatibility/2006" xmlns:o="urn:schemas-microsoft-com:office:office" xmlns:r="http://schemas.openxmlformats.org/officeDocument/2006/relationships" xmlns:m="http://schemas.openxmlformats.org/officeDocument/2006/math" xmlns:v="urn:schemas-microsoft-com:vml" xmlns:wp14="http://schemas.microsoft.com/office/word/2010/wordprocessingDrawing" xmlns:wp="http://schemas.openxmlformats.org/drawingml/2006/wordprocessingDrawing" xmlns:w10="urn:schemas-microsoft-com:office:word" xmlns:w="http://schemas.openxmlformats.org/wordprocessingml/2006/main" xmlns:w14="http://schemas.microsoft.com/office/word/2010/wordml" xmlns:w15="http://schemas.microsoft.com/office/word/2012/wordml" xmlns:wpg="http://schemas.microsoft.com/office/word/2010/wordprocessingGroup" xmlns:wpi="http://schemas.microsoft.com/office/word/2010/wordprocessingInk" xmlns:wne="http://schemas.microsoft.com/office/word/2006/wordml" xmlns:wps="http://schemas.microsoft.com/office/word/2010/wordprocessingShape" mc:Ignorable="w14 w15 wp14">
   <w:abstractNum w:abstractNumId="0">
@@ -2241,7 +2817,7 @@
   <w:abstractNum w:abstractNumId="6">
     <w:nsid w:val="48D856CA"/>
     <w:multiLevelType w:val="hybridMultilevel"/>
-    <w:tmpl w:val="20689018"/>
+    <w:tmpl w:val="E860730C"/>
     <w:lvl w:ilvl="0" w:tplc="08090001">
       <w:start w:val="1"/>
       <w:numFmt w:val="bullet"/>
@@ -3192,6 +3768,50 @@
       <w:contextualSpacing/>
     </w:pPr>
   </w:style>
+  <w:style w:type="paragraph" w:styleId="Header">
+    <w:name w:val="header"/>
+    <w:basedOn w:val="Normal"/>
+    <w:link w:val="HeaderChar"/>
+    <w:uiPriority w:val="99"/>
+    <w:unhideWhenUsed/>
+    <w:rsid w:val="00883204"/>
+    <w:pPr>
+      <w:tabs>
+        <w:tab w:val="center" w:pos="4513"/>
+        <w:tab w:val="right" w:pos="9026"/>
+      </w:tabs>
+      <w:spacing w:after="0" w:line="240" w:lineRule="auto"/>
+    </w:pPr>
+  </w:style>
+  <w:style w:type="character" w:customStyle="1" w:styleId="HeaderChar">
+    <w:name w:val="Header Char"/>
+    <w:basedOn w:val="DefaultParagraphFont"/>
+    <w:link w:val="Header"/>
+    <w:uiPriority w:val="99"/>
+    <w:rsid w:val="00883204"/>
+  </w:style>
+  <w:style w:type="paragraph" w:styleId="Footer">
+    <w:name w:val="footer"/>
+    <w:basedOn w:val="Normal"/>
+    <w:link w:val="FooterChar"/>
+    <w:uiPriority w:val="99"/>
+    <w:unhideWhenUsed/>
+    <w:rsid w:val="00883204"/>
+    <w:pPr>
+      <w:tabs>
+        <w:tab w:val="center" w:pos="4513"/>
+        <w:tab w:val="right" w:pos="9026"/>
+      </w:tabs>
+      <w:spacing w:after="0" w:line="240" w:lineRule="auto"/>
+    </w:pPr>
+  </w:style>
+  <w:style w:type="character" w:customStyle="1" w:styleId="FooterChar">
+    <w:name w:val="Footer Char"/>
+    <w:basedOn w:val="DefaultParagraphFont"/>
+    <w:link w:val="Footer"/>
+    <w:uiPriority w:val="99"/>
+    <w:rsid w:val="00883204"/>
+  </w:style>
 </w:styles>
 </file>
 
@@ -3361,7 +3981,9 @@
   </w:compat>
   <w:rsids>
     <w:rsidRoot w:val="00C2184A"/>
+    <w:rsid w:val="000F207F"/>
     <w:rsid w:val="0027363A"/>
+    <w:rsid w:val="00333AEC"/>
     <w:rsid w:val="006336B5"/>
     <w:rsid w:val="006F341D"/>
     <w:rsid w:val="0093777C"/>
@@ -4184,7 +4806,7 @@
 </file>
 
 <file path=customXml/itemProps2.xml><?xml version="1.0" encoding="utf-8"?>
-<ds:datastoreItem xmlns:ds="http://schemas.openxmlformats.org/officeDocument/2006/customXml" ds:itemID="{39C79B64-4088-4777-A5C4-D6CA446D929E}">
+<ds:datastoreItem xmlns:ds="http://schemas.openxmlformats.org/officeDocument/2006/customXml" ds:itemID="{B399B03D-8130-4519-8834-4DD3653DB16B}">
   <ds:schemaRefs>
     <ds:schemaRef ds:uri="http://schemas.openxmlformats.org/officeDocument/2006/bibliography"/>
   </ds:schemaRefs>

</xml_diff>

<commit_message>
Designs in progress, need android ones adding
</commit_message>
<xml_diff>
--- a/Documentation/5.0 Design/5.3 Web app/WebDesign.docx
+++ b/Documentation/5.0 Design/5.3 Web app/WebDesign.docx
@@ -10,6 +10,7 @@
           <w:docPartUnique/>
         </w:docPartObj>
       </w:sdtPr>
+      <w:sdtEndPr/>
       <w:sdtContent>
         <w:p>
           <w:r>
@@ -18,7 +19,7 @@
               <w:lang w:eastAsia="en-GB"/>
             </w:rPr>
             <w:drawing>
-              <wp:anchor distT="0" distB="0" distL="114300" distR="114300" simplePos="0" relativeHeight="251649536" behindDoc="1" locked="0" layoutInCell="1" allowOverlap="1" wp14:anchorId="68B3CB62" wp14:editId="548E606B">
+              <wp:anchor distT="0" distB="0" distL="114300" distR="114300" simplePos="0" relativeHeight="251648512" behindDoc="1" locked="0" layoutInCell="1" allowOverlap="1" wp14:anchorId="68B3CB62" wp14:editId="548E606B">
                 <wp:simplePos x="0" y="0"/>
                 <wp:positionH relativeFrom="column">
                   <wp:posOffset>3295650</wp:posOffset>
@@ -207,6 +208,7 @@
                     <w:dataBinding w:prefixMappings="xmlns:ns0='http://purl.org/dc/elements/1.1/' xmlns:ns1='http://schemas.openxmlformats.org/package/2006/metadata/core-properties' " w:xpath="/ns1:coreProperties[1]/ns1:contentStatus[1]" w:storeItemID="{6C3C8BC8-F283-45AE-878A-BAB7291924A1}"/>
                     <w:text/>
                   </w:sdtPr>
+                  <w:sdtEndPr/>
                   <w:sdtContent>
                     <w:r>
                       <w:rPr>
@@ -316,6 +318,7 @@
                   <w:dataBinding w:prefixMappings="xmlns:ns0='http://schemas.openxmlformats.org/package/2006/metadata/core-properties' xmlns:ns1='http://purl.org/dc/elements/1.1/'" w:xpath="/ns0:coreProperties[1]/ns1:title[1]" w:storeItemID="{6C3C8BC8-F283-45AE-878A-BAB7291924A1}"/>
                   <w:text/>
                 </w:sdtPr>
+                <w:sdtEndPr/>
                 <w:sdtContent>
                   <w:p>
                     <w:pPr>
@@ -361,6 +364,7 @@
                   <w:calendar w:val="gregorian"/>
                 </w:date>
               </w:sdtPr>
+              <w:sdtEndPr/>
               <w:sdtContent>
                 <w:tc>
                   <w:tcPr>
@@ -414,6 +418,7 @@
                   <w:dataBinding w:prefixMappings="xmlns:ns0='http://purl.org/dc/elements/1.1/' xmlns:ns1='http://schemas.openxmlformats.org/package/2006/metadata/core-properties' " w:xpath="/ns1:coreProperties[1]/ns0:creator[1]" w:storeItemID="{6C3C8BC8-F283-45AE-878A-BAB7291924A1}"/>
                   <w:text/>
                 </w:sdtPr>
+                <w:sdtEndPr/>
                 <w:sdtContent>
                   <w:p>
                     <w:pPr>
@@ -453,6 +458,7 @@
                   <w:dataBinding w:prefixMappings="xmlns:ns0='http://purl.org/dc/elements/1.1/' xmlns:ns1='http://schemas.openxmlformats.org/package/2006/metadata/core-properties' " w:xpath="/ns1:coreProperties[1]/ns0:description[1]" w:storeItemID="{6C3C8BC8-F283-45AE-878A-BAB7291924A1}"/>
                   <w:text w:multiLine="1"/>
                 </w:sdtPr>
+                <w:sdtEndPr/>
                 <w:sdtContent>
                   <w:p>
                     <w:pPr>
@@ -590,7 +596,7 @@
           <w:lang w:eastAsia="en-GB"/>
         </w:rPr>
         <w:drawing>
-          <wp:anchor distT="0" distB="0" distL="114300" distR="114300" simplePos="0" relativeHeight="251650560" behindDoc="1" locked="0" layoutInCell="1" allowOverlap="1" wp14:anchorId="016CF08F" wp14:editId="4B555505">
+          <wp:anchor distT="0" distB="0" distL="114300" distR="114300" simplePos="0" relativeHeight="251649536" behindDoc="1" locked="0" layoutInCell="1" allowOverlap="1" wp14:anchorId="016CF08F" wp14:editId="4B555505">
             <wp:simplePos x="0" y="0"/>
             <wp:positionH relativeFrom="column">
               <wp:posOffset>-610235</wp:posOffset>
@@ -720,7 +726,7 @@
         </w:rPr>
         <w:lastRenderedPageBreak/>
         <w:drawing>
-          <wp:anchor distT="0" distB="0" distL="114300" distR="114300" simplePos="0" relativeHeight="251651584" behindDoc="1" locked="0" layoutInCell="1" allowOverlap="1" wp14:anchorId="72A45AAC" wp14:editId="26377F22">
+          <wp:anchor distT="0" distB="0" distL="114300" distR="114300" simplePos="0" relativeHeight="251650560" behindDoc="1" locked="0" layoutInCell="1" allowOverlap="1" wp14:anchorId="72A45AAC" wp14:editId="26377F22">
             <wp:simplePos x="0" y="0"/>
             <wp:positionH relativeFrom="column">
               <wp:posOffset>-648335</wp:posOffset>
@@ -825,7 +831,7 @@
           <w:lang w:eastAsia="en-GB"/>
         </w:rPr>
         <w:drawing>
-          <wp:anchor distT="0" distB="0" distL="114300" distR="114300" simplePos="0" relativeHeight="251652608" behindDoc="1" locked="0" layoutInCell="1" allowOverlap="1" wp14:anchorId="28C6E351" wp14:editId="710B57B7">
+          <wp:anchor distT="0" distB="0" distL="114300" distR="114300" simplePos="0" relativeHeight="251651584" behindDoc="1" locked="0" layoutInCell="1" allowOverlap="1" wp14:anchorId="28C6E351" wp14:editId="710B57B7">
             <wp:simplePos x="0" y="0"/>
             <wp:positionH relativeFrom="column">
               <wp:posOffset>-573405</wp:posOffset>
@@ -943,7 +949,7 @@
         </w:rPr>
         <w:lastRenderedPageBreak/>
         <w:drawing>
-          <wp:anchor distT="0" distB="0" distL="114300" distR="114300" simplePos="0" relativeHeight="251653632" behindDoc="1" locked="0" layoutInCell="1" allowOverlap="1" wp14:anchorId="7EF84ADE" wp14:editId="165D1E16">
+          <wp:anchor distT="0" distB="0" distL="114300" distR="114300" simplePos="0" relativeHeight="251652608" behindDoc="1" locked="0" layoutInCell="1" allowOverlap="1" wp14:anchorId="7EF84ADE" wp14:editId="165D1E16">
             <wp:simplePos x="0" y="0"/>
             <wp:positionH relativeFrom="column">
               <wp:posOffset>-647700</wp:posOffset>
@@ -1066,7 +1072,7 @@
         </w:rPr>
         <w:lastRenderedPageBreak/>
         <w:drawing>
-          <wp:anchor distT="0" distB="0" distL="114300" distR="114300" simplePos="0" relativeHeight="251648512" behindDoc="0" locked="0" layoutInCell="1" allowOverlap="1" wp14:anchorId="5C0F81A0" wp14:editId="59ECC3D8">
+          <wp:anchor distT="0" distB="0" distL="114300" distR="114300" simplePos="0" relativeHeight="251647488" behindDoc="0" locked="0" layoutInCell="1" allowOverlap="1" wp14:anchorId="5C0F81A0" wp14:editId="59ECC3D8">
             <wp:simplePos x="0" y="0"/>
             <wp:positionH relativeFrom="column">
               <wp:posOffset>-523875</wp:posOffset>
@@ -1765,7 +1771,7 @@
           <w:lang w:eastAsia="en-GB"/>
         </w:rPr>
         <w:drawing>
-          <wp:anchor distT="0" distB="0" distL="114300" distR="114300" simplePos="0" relativeHeight="251663872" behindDoc="1" locked="0" layoutInCell="1" allowOverlap="1" wp14:anchorId="55A6368A" wp14:editId="64872A77">
+          <wp:anchor distT="0" distB="0" distL="114300" distR="114300" simplePos="0" relativeHeight="251654656" behindDoc="1" locked="0" layoutInCell="1" allowOverlap="1" wp14:anchorId="55A6368A" wp14:editId="64872A77">
             <wp:simplePos x="0" y="0"/>
             <wp:positionH relativeFrom="column">
               <wp:posOffset>-381000</wp:posOffset>
@@ -1965,7 +1971,7 @@
         </w:rPr>
         <w:lastRenderedPageBreak/>
         <w:drawing>
-          <wp:anchor distT="0" distB="0" distL="114300" distR="114300" simplePos="0" relativeHeight="251664896" behindDoc="1" locked="0" layoutInCell="1" allowOverlap="1">
+          <wp:anchor distT="0" distB="0" distL="114300" distR="114300" simplePos="0" relativeHeight="251655680" behindDoc="1" locked="0" layoutInCell="1" allowOverlap="1">
             <wp:simplePos x="0" y="0"/>
             <wp:positionH relativeFrom="column">
               <wp:posOffset>-478790</wp:posOffset>
@@ -2069,9 +2075,201 @@
       <w:r>
         <w:t>The search page will be improved to give it the same appearance as the other pages. Navigation will also be improved on this page.</w:t>
       </w:r>
+    </w:p>
+    <w:p>
+      <w:pPr>
+        <w:pStyle w:val="Heading2"/>
+      </w:pPr>
+      <w:r>
+        <w:rPr>
+          <w:noProof/>
+          <w:lang w:eastAsia="en-GB"/>
+        </w:rPr>
+        <w:drawing>
+          <wp:anchor distT="0" distB="0" distL="114300" distR="114300" simplePos="0" relativeHeight="251656704" behindDoc="1" locked="0" layoutInCell="1" allowOverlap="1">
+            <wp:simplePos x="0" y="0"/>
+            <wp:positionH relativeFrom="column">
+              <wp:posOffset>-585470</wp:posOffset>
+            </wp:positionH>
+            <wp:positionV relativeFrom="paragraph">
+              <wp:posOffset>1032510</wp:posOffset>
+            </wp:positionV>
+            <wp:extent cx="6924040" cy="3147060"/>
+            <wp:effectExtent l="0" t="0" r="0" b="0"/>
+            <wp:wrapTight wrapText="bothSides">
+              <wp:wrapPolygon edited="0">
+                <wp:start x="0" y="0"/>
+                <wp:lineTo x="0" y="21443"/>
+                <wp:lineTo x="21513" y="21443"/>
+                <wp:lineTo x="21513" y="0"/>
+                <wp:lineTo x="0" y="0"/>
+              </wp:wrapPolygon>
+            </wp:wrapTight>
+            <wp:docPr id="12" name="Picture 12" descr="C:\Users\benmcg92\AppData\Local\Microsoft\Windows\INetCache\Content.Word\webnotifications.png"/>
+            <wp:cNvGraphicFramePr>
+              <a:graphicFrameLocks xmlns:a="http://schemas.openxmlformats.org/drawingml/2006/main" noChangeAspect="1"/>
+            </wp:cNvGraphicFramePr>
+            <a:graphic xmlns:a="http://schemas.openxmlformats.org/drawingml/2006/main">
+              <a:graphicData uri="http://schemas.openxmlformats.org/drawingml/2006/picture">
+                <pic:pic xmlns:pic="http://schemas.openxmlformats.org/drawingml/2006/picture">
+                  <pic:nvPicPr>
+                    <pic:cNvPr id="0" name="Picture 30" descr="C:\Users\benmcg92\AppData\Local\Microsoft\Windows\INetCache\Content.Word\webnotifications.png"/>
+                    <pic:cNvPicPr>
+                      <a:picLocks noChangeAspect="1" noChangeArrowheads="1"/>
+                    </pic:cNvPicPr>
+                  </pic:nvPicPr>
+                  <pic:blipFill>
+                    <a:blip r:embed="rId33">
+                      <a:extLst>
+                        <a:ext uri="{28A0092B-C50C-407E-A947-70E740481C1C}">
+                          <a14:useLocalDpi xmlns:a14="http://schemas.microsoft.com/office/drawing/2010/main" val="0"/>
+                        </a:ext>
+                      </a:extLst>
+                    </a:blip>
+                    <a:srcRect/>
+                    <a:stretch>
+                      <a:fillRect/>
+                    </a:stretch>
+                  </pic:blipFill>
+                  <pic:spPr bwMode="auto">
+                    <a:xfrm>
+                      <a:off x="0" y="0"/>
+                      <a:ext cx="6924040" cy="3147060"/>
+                    </a:xfrm>
+                    <a:prstGeom prst="rect">
+                      <a:avLst/>
+                    </a:prstGeom>
+                    <a:noFill/>
+                    <a:ln>
+                      <a:noFill/>
+                    </a:ln>
+                  </pic:spPr>
+                </pic:pic>
+              </a:graphicData>
+            </a:graphic>
+            <wp14:sizeRelH relativeFrom="page">
+              <wp14:pctWidth>0</wp14:pctWidth>
+            </wp14:sizeRelH>
+            <wp14:sizeRelV relativeFrom="page">
+              <wp14:pctHeight>0</wp14:pctHeight>
+            </wp14:sizeRelV>
+          </wp:anchor>
+        </w:drawing>
+      </w:r>
+      <w:r>
+        <w:t>3.9</w:t>
+      </w:r>
+      <w:r>
+        <w:t xml:space="preserve"> Web notifications</w:t>
+      </w:r>
+    </w:p>
+    <w:p>
+      <w:r>
+        <w:t>The user will be able to view their new notifications by clicking the icon in the header. If they use the notifications link in the navigation menu, it will take them to a page containing all their notifications. The notifications will be displayed in order (latest at the top)</w:t>
+      </w:r>
+    </w:p>
+    <w:p>
+      <w:pPr>
+        <w:rPr>
+          <w:rStyle w:val="Heading2Char"/>
+        </w:rPr>
+      </w:pPr>
+      <w:r>
+        <w:rPr>
+          <w:rStyle w:val="Heading2Char"/>
+        </w:rPr>
+        <w:br w:type="page"/>
+      </w:r>
+    </w:p>
+    <w:p>
+      <w:pPr>
+        <w:pStyle w:val="Heading3"/>
+      </w:pPr>
+      <w:r>
+        <w:lastRenderedPageBreak/>
+        <w:drawing>
+          <wp:anchor distT="0" distB="0" distL="114300" distR="114300" simplePos="0" relativeHeight="251658752" behindDoc="1" locked="0" layoutInCell="1" allowOverlap="1">
+            <wp:simplePos x="0" y="0"/>
+            <wp:positionH relativeFrom="column">
+              <wp:posOffset>-509270</wp:posOffset>
+            </wp:positionH>
+            <wp:positionV relativeFrom="paragraph">
+              <wp:posOffset>351790</wp:posOffset>
+            </wp:positionV>
+            <wp:extent cx="6927215" cy="2955925"/>
+            <wp:effectExtent l="0" t="0" r="6985" b="0"/>
+            <wp:wrapTight wrapText="bothSides">
+              <wp:wrapPolygon edited="0">
+                <wp:start x="0" y="0"/>
+                <wp:lineTo x="0" y="21438"/>
+                <wp:lineTo x="21562" y="21438"/>
+                <wp:lineTo x="21562" y="0"/>
+                <wp:lineTo x="0" y="0"/>
+              </wp:wrapPolygon>
+            </wp:wrapTight>
+            <wp:docPr id="11" name="Picture 11" descr="C:\Users\benmcg92\AppData\Local\Microsoft\Windows\INetCache\Content.Word\webreminders.png"/>
+            <wp:cNvGraphicFramePr>
+              <a:graphicFrameLocks xmlns:a="http://schemas.openxmlformats.org/drawingml/2006/main" noChangeAspect="1"/>
+            </wp:cNvGraphicFramePr>
+            <a:graphic xmlns:a="http://schemas.openxmlformats.org/drawingml/2006/main">
+              <a:graphicData uri="http://schemas.openxmlformats.org/drawingml/2006/picture">
+                <pic:pic xmlns:pic="http://schemas.openxmlformats.org/drawingml/2006/picture">
+                  <pic:nvPicPr>
+                    <pic:cNvPr id="0" name="Picture 31" descr="C:\Users\benmcg92\AppData\Local\Microsoft\Windows\INetCache\Content.Word\webreminders.png"/>
+                    <pic:cNvPicPr>
+                      <a:picLocks noChangeAspect="1" noChangeArrowheads="1"/>
+                    </pic:cNvPicPr>
+                  </pic:nvPicPr>
+                  <pic:blipFill>
+                    <a:blip r:embed="rId34">
+                      <a:extLst>
+                        <a:ext uri="{28A0092B-C50C-407E-A947-70E740481C1C}">
+                          <a14:useLocalDpi xmlns:a14="http://schemas.microsoft.com/office/drawing/2010/main" val="0"/>
+                        </a:ext>
+                      </a:extLst>
+                    </a:blip>
+                    <a:srcRect/>
+                    <a:stretch>
+                      <a:fillRect/>
+                    </a:stretch>
+                  </pic:blipFill>
+                  <pic:spPr bwMode="auto">
+                    <a:xfrm>
+                      <a:off x="0" y="0"/>
+                      <a:ext cx="6927215" cy="2955925"/>
+                    </a:xfrm>
+                    <a:prstGeom prst="rect">
+                      <a:avLst/>
+                    </a:prstGeom>
+                    <a:noFill/>
+                    <a:ln>
+                      <a:noFill/>
+                    </a:ln>
+                  </pic:spPr>
+                </pic:pic>
+              </a:graphicData>
+            </a:graphic>
+            <wp14:sizeRelH relativeFrom="page">
+              <wp14:pctWidth>0</wp14:pctWidth>
+            </wp14:sizeRelH>
+            <wp14:sizeRelV relativeFrom="page">
+              <wp14:pctHeight>0</wp14:pctHeight>
+            </wp14:sizeRelV>
+          </wp:anchor>
+        </w:drawing>
+      </w:r>
+      <w:r>
+        <w:t>Medication and Appointment reminders</w:t>
+      </w:r>
       <w:bookmarkStart w:id="0" w:name="_GoBack"/>
       <w:bookmarkEnd w:id="0"/>
     </w:p>
+    <w:p>
+      <w:r>
+        <w:t>The user will be shown important notifications and reminders on their dashboard, these will be dismissible, and they can update that they have taken medication from the notification etc.</w:t>
+      </w:r>
+    </w:p>
+    <w:p/>
     <w:sectPr>
       <w:pgSz w:w="11906" w:h="16838"/>
       <w:pgMar w:top="1440" w:right="1440" w:bottom="1440" w:left="1440" w:header="708" w:footer="708" w:gutter="0"/>
@@ -3624,10 +3822,31 @@
       <w:szCs w:val="26"/>
     </w:rPr>
   </w:style>
+  <w:style w:type="paragraph" w:styleId="Heading3">
+    <w:name w:val="heading 3"/>
+    <w:basedOn w:val="Normal"/>
+    <w:next w:val="Normal"/>
+    <w:link w:val="Heading3Char"/>
+    <w:uiPriority w:val="9"/>
+    <w:unhideWhenUsed/>
+    <w:qFormat/>
+    <w:rsid w:val="00C029EF"/>
+    <w:pPr>
+      <w:keepNext/>
+      <w:keepLines/>
+      <w:spacing w:before="40" w:after="0"/>
+      <w:outlineLvl w:val="2"/>
+    </w:pPr>
+    <w:rPr>
+      <w:rFonts w:asciiTheme="majorHAnsi" w:eastAsiaTheme="majorEastAsia" w:hAnsiTheme="majorHAnsi" w:cstheme="majorBidi"/>
+      <w:color w:val="243F60" w:themeColor="accent1" w:themeShade="7F"/>
+      <w:sz w:val="24"/>
+      <w:szCs w:val="24"/>
+    </w:rPr>
+  </w:style>
   <w:style w:type="character" w:default="1" w:styleId="DefaultParagraphFont">
     <w:name w:val="Default Paragraph Font"/>
     <w:uiPriority w:val="1"/>
-    <w:semiHidden/>
     <w:unhideWhenUsed/>
   </w:style>
   <w:style w:type="table" w:default="1" w:styleId="TableNormal">
@@ -3812,6 +4031,19 @@
     <w:uiPriority w:val="99"/>
     <w:rsid w:val="00883204"/>
   </w:style>
+  <w:style w:type="character" w:customStyle="1" w:styleId="Heading3Char">
+    <w:name w:val="Heading 3 Char"/>
+    <w:basedOn w:val="DefaultParagraphFont"/>
+    <w:link w:val="Heading3"/>
+    <w:uiPriority w:val="9"/>
+    <w:rsid w:val="00C029EF"/>
+    <w:rPr>
+      <w:rFonts w:asciiTheme="majorHAnsi" w:eastAsiaTheme="majorEastAsia" w:hAnsiTheme="majorHAnsi" w:cstheme="majorBidi"/>
+      <w:color w:val="243F60" w:themeColor="accent1" w:themeShade="7F"/>
+      <w:sz w:val="24"/>
+      <w:szCs w:val="24"/>
+    </w:rPr>
+  </w:style>
 </w:styles>
 </file>
 
@@ -3953,9 +4185,9 @@
   <w:font w:name="Tahoma">
     <w:panose1 w:val="020B0604030504040204"/>
     <w:charset w:val="00"/>
-    <w:family w:val="swiss"/>
+    <w:family w:val="auto"/>
     <w:pitch w:val="variable"/>
-    <w:sig w:usb0="E1002EFF" w:usb1="C000605B" w:usb2="00000029" w:usb3="00000000" w:csb0="000101FF" w:csb1="00000000"/>
+    <w:sig w:usb0="E1002AFF" w:usb1="C000605B" w:usb2="00000029" w:usb3="00000000" w:csb0="000101FF" w:csb1="00000000"/>
   </w:font>
   <w:font w:name="Calibri Light">
     <w:panose1 w:val="020F0302020204030204"/>
@@ -3984,6 +4216,7 @@
     <w:rsid w:val="000F207F"/>
     <w:rsid w:val="0027363A"/>
     <w:rsid w:val="00333AEC"/>
+    <w:rsid w:val="00402DFF"/>
     <w:rsid w:val="006336B5"/>
     <w:rsid w:val="006F341D"/>
     <w:rsid w:val="0093777C"/>
@@ -4806,7 +5039,7 @@
 </file>
 
 <file path=customXml/itemProps2.xml><?xml version="1.0" encoding="utf-8"?>
-<ds:datastoreItem xmlns:ds="http://schemas.openxmlformats.org/officeDocument/2006/customXml" ds:itemID="{B399B03D-8130-4519-8834-4DD3653DB16B}">
+<ds:datastoreItem xmlns:ds="http://schemas.openxmlformats.org/officeDocument/2006/customXml" ds:itemID="{82D3FAF8-25A6-4053-8FEF-A88E0109C784}">
   <ds:schemaRefs>
     <ds:schemaRef ds:uri="http://schemas.openxmlformats.org/officeDocument/2006/bibliography"/>
   </ds:schemaRefs>

</xml_diff>

<commit_message>
Web design doc QA
</commit_message>
<xml_diff>
--- a/Documentation/5.0 Design/5.3 Web app/WebDesign.docx
+++ b/Documentation/5.0 Design/5.3 Web app/WebDesign.docx
@@ -19,7 +19,7 @@
               <w:lang w:eastAsia="en-GB"/>
             </w:rPr>
             <w:drawing>
-              <wp:anchor distT="0" distB="0" distL="114300" distR="114300" simplePos="0" relativeHeight="251647488" behindDoc="1" locked="0" layoutInCell="1" allowOverlap="1" wp14:anchorId="68B3CB62" wp14:editId="548E606B">
+              <wp:anchor distT="0" distB="0" distL="114300" distR="114300" simplePos="0" relativeHeight="251643392" behindDoc="1" locked="0" layoutInCell="1" allowOverlap="1" wp14:anchorId="68B3CB62" wp14:editId="548E606B">
                 <wp:simplePos x="0" y="0"/>
                 <wp:positionH relativeFrom="column">
                   <wp:posOffset>3295650</wp:posOffset>
@@ -95,7 +95,7 @@
               <w:lang w:eastAsia="en-GB"/>
             </w:rPr>
             <w:drawing>
-              <wp:anchor distT="0" distB="0" distL="114300" distR="114300" simplePos="0" relativeHeight="251645440" behindDoc="1" locked="0" layoutInCell="1" allowOverlap="1" wp14:anchorId="7515BF56" wp14:editId="5E5A379B">
+              <wp:anchor distT="0" distB="0" distL="114300" distR="114300" simplePos="0" relativeHeight="251641344" behindDoc="1" locked="0" layoutInCell="1" allowOverlap="1" wp14:anchorId="7515BF56" wp14:editId="5E5A379B">
                 <wp:simplePos x="0" y="0"/>
                 <wp:positionH relativeFrom="column">
                   <wp:posOffset>-323850</wp:posOffset>
@@ -214,7 +214,7 @@
                       <w:rPr>
                         <w:color w:val="4F81BD" w:themeColor="accent1"/>
                       </w:rPr>
-                      <w:t>[Version 2.1</w:t>
+                      <w:t>[Version 2.2</w:t>
                     </w:r>
                     <w:r>
                       <w:rPr>
@@ -272,13 +272,37 @@
                   <w:rPr>
                     <w:color w:val="4F81BD" w:themeColor="accent1"/>
                   </w:rPr>
-                  <w:t>20</w:t>
+                  <w:t>2</w:t>
                 </w:r>
                 <w:r>
                   <w:rPr>
                     <w:color w:val="4F81BD" w:themeColor="accent1"/>
                   </w:rPr>
-                  <w:t>/10/2014</w:t>
+                  <w:t>9</w:t>
+                </w:r>
+                <w:r>
+                  <w:rPr>
+                    <w:color w:val="4F81BD" w:themeColor="accent1"/>
+                  </w:rPr>
+                  <w:t>/</w:t>
+                </w:r>
+                <w:r>
+                  <w:rPr>
+                    <w:color w:val="4F81BD" w:themeColor="accent1"/>
+                  </w:rPr>
+                  <w:t>03</w:t>
+                </w:r>
+                <w:r>
+                  <w:rPr>
+                    <w:color w:val="4F81BD" w:themeColor="accent1"/>
+                  </w:rPr>
+                  <w:t>/201</w:t>
+                </w:r>
+                <w:r>
+                  <w:rPr>
+                    <w:color w:val="4F81BD" w:themeColor="accent1"/>
+                  </w:rPr>
+                  <w:t>5</w:t>
                 </w:r>
               </w:p>
             </w:tc>
@@ -524,10 +548,2237 @@
         <w:br w:type="page"/>
       </w:r>
     </w:p>
+    <w:sdt>
+      <w:sdtPr>
+        <w:id w:val="1316290000"/>
+        <w:docPartObj>
+          <w:docPartGallery w:val="Table of Contents"/>
+          <w:docPartUnique/>
+        </w:docPartObj>
+      </w:sdtPr>
+      <w:sdtEndPr>
+        <w:rPr>
+          <w:rFonts w:asciiTheme="minorHAnsi" w:eastAsiaTheme="minorHAnsi" w:hAnsiTheme="minorHAnsi" w:cstheme="minorBidi"/>
+          <w:b/>
+          <w:bCs/>
+          <w:noProof/>
+          <w:color w:val="auto"/>
+          <w:sz w:val="22"/>
+          <w:szCs w:val="22"/>
+          <w:lang w:val="en-GB"/>
+        </w:rPr>
+      </w:sdtEndPr>
+      <w:sdtContent>
+        <w:p>
+          <w:pPr>
+            <w:pStyle w:val="TOCHeading"/>
+          </w:pPr>
+          <w:r>
+            <w:t>Contents</w:t>
+          </w:r>
+        </w:p>
+        <w:p>
+          <w:pPr>
+            <w:pStyle w:val="TOC1"/>
+            <w:tabs>
+              <w:tab w:val="right" w:leader="dot" w:pos="9016"/>
+            </w:tabs>
+            <w:rPr>
+              <w:noProof/>
+            </w:rPr>
+          </w:pPr>
+          <w:r>
+            <w:fldChar w:fldCharType="begin"/>
+          </w:r>
+          <w:r>
+            <w:instrText xml:space="preserve"> TOC \o "1-3" \h \z \u </w:instrText>
+          </w:r>
+          <w:r>
+            <w:fldChar w:fldCharType="separate"/>
+          </w:r>
+          <w:hyperlink w:anchor="_Toc415436227" w:history="1">
+            <w:r>
+              <w:rPr>
+                <w:rStyle w:val="Hyperlink"/>
+                <w:noProof/>
+              </w:rPr>
+              <w:t>1.0 Overview</w:t>
+            </w:r>
+            <w:r>
+              <w:rPr>
+                <w:noProof/>
+                <w:webHidden/>
+              </w:rPr>
+              <w:tab/>
+            </w:r>
+            <w:r>
+              <w:rPr>
+                <w:noProof/>
+                <w:webHidden/>
+              </w:rPr>
+              <w:fldChar w:fldCharType="begin"/>
+            </w:r>
+            <w:r>
+              <w:rPr>
+                <w:noProof/>
+                <w:webHidden/>
+              </w:rPr>
+              <w:instrText xml:space="preserve"> PAGEREF _Toc415436227 \h </w:instrText>
+            </w:r>
+            <w:r>
+              <w:rPr>
+                <w:noProof/>
+                <w:webHidden/>
+              </w:rPr>
+            </w:r>
+            <w:r>
+              <w:rPr>
+                <w:noProof/>
+                <w:webHidden/>
+              </w:rPr>
+              <w:fldChar w:fldCharType="separate"/>
+            </w:r>
+            <w:r>
+              <w:rPr>
+                <w:noProof/>
+                <w:webHidden/>
+              </w:rPr>
+              <w:t>2</w:t>
+            </w:r>
+            <w:r>
+              <w:rPr>
+                <w:noProof/>
+                <w:webHidden/>
+              </w:rPr>
+              <w:fldChar w:fldCharType="end"/>
+            </w:r>
+          </w:hyperlink>
+        </w:p>
+        <w:p>
+          <w:pPr>
+            <w:pStyle w:val="TOC1"/>
+            <w:tabs>
+              <w:tab w:val="right" w:leader="dot" w:pos="9016"/>
+            </w:tabs>
+            <w:rPr>
+              <w:noProof/>
+            </w:rPr>
+          </w:pPr>
+          <w:hyperlink w:anchor="_Toc415436228" w:history="1">
+            <w:r>
+              <w:rPr>
+                <w:rStyle w:val="Hyperlink"/>
+                <w:noProof/>
+              </w:rPr>
+              <w:t>2.0 Designs</w:t>
+            </w:r>
+            <w:r>
+              <w:rPr>
+                <w:noProof/>
+                <w:webHidden/>
+              </w:rPr>
+              <w:tab/>
+            </w:r>
+            <w:r>
+              <w:rPr>
+                <w:noProof/>
+                <w:webHidden/>
+              </w:rPr>
+              <w:fldChar w:fldCharType="begin"/>
+            </w:r>
+            <w:r>
+              <w:rPr>
+                <w:noProof/>
+                <w:webHidden/>
+              </w:rPr>
+              <w:instrText xml:space="preserve"> PAGEREF _Toc415436228 \h </w:instrText>
+            </w:r>
+            <w:r>
+              <w:rPr>
+                <w:noProof/>
+                <w:webHidden/>
+              </w:rPr>
+            </w:r>
+            <w:r>
+              <w:rPr>
+                <w:noProof/>
+                <w:webHidden/>
+              </w:rPr>
+              <w:fldChar w:fldCharType="separate"/>
+            </w:r>
+            <w:r>
+              <w:rPr>
+                <w:noProof/>
+                <w:webHidden/>
+              </w:rPr>
+              <w:t>2</w:t>
+            </w:r>
+            <w:r>
+              <w:rPr>
+                <w:noProof/>
+                <w:webHidden/>
+              </w:rPr>
+              <w:fldChar w:fldCharType="end"/>
+            </w:r>
+          </w:hyperlink>
+        </w:p>
+        <w:p>
+          <w:pPr>
+            <w:pStyle w:val="TOC2"/>
+            <w:tabs>
+              <w:tab w:val="right" w:leader="dot" w:pos="9016"/>
+            </w:tabs>
+            <w:rPr>
+              <w:noProof/>
+            </w:rPr>
+          </w:pPr>
+          <w:hyperlink w:anchor="_Toc415436229" w:history="1">
+            <w:r>
+              <w:rPr>
+                <w:rStyle w:val="Hyperlink"/>
+                <w:noProof/>
+              </w:rPr>
+              <w:t>2.1 User log in</w:t>
+            </w:r>
+            <w:r>
+              <w:rPr>
+                <w:noProof/>
+                <w:webHidden/>
+              </w:rPr>
+              <w:tab/>
+            </w:r>
+            <w:r>
+              <w:rPr>
+                <w:noProof/>
+                <w:webHidden/>
+              </w:rPr>
+              <w:fldChar w:fldCharType="begin"/>
+            </w:r>
+            <w:r>
+              <w:rPr>
+                <w:noProof/>
+                <w:webHidden/>
+              </w:rPr>
+              <w:instrText xml:space="preserve"> PAGEREF _Toc415436229 \h </w:instrText>
+            </w:r>
+            <w:r>
+              <w:rPr>
+                <w:noProof/>
+                <w:webHidden/>
+              </w:rPr>
+            </w:r>
+            <w:r>
+              <w:rPr>
+                <w:noProof/>
+                <w:webHidden/>
+              </w:rPr>
+              <w:fldChar w:fldCharType="separate"/>
+            </w:r>
+            <w:r>
+              <w:rPr>
+                <w:noProof/>
+                <w:webHidden/>
+              </w:rPr>
+              <w:t>2</w:t>
+            </w:r>
+            <w:r>
+              <w:rPr>
+                <w:noProof/>
+                <w:webHidden/>
+              </w:rPr>
+              <w:fldChar w:fldCharType="end"/>
+            </w:r>
+          </w:hyperlink>
+        </w:p>
+        <w:p>
+          <w:pPr>
+            <w:pStyle w:val="TOC2"/>
+            <w:tabs>
+              <w:tab w:val="right" w:leader="dot" w:pos="9016"/>
+            </w:tabs>
+            <w:rPr>
+              <w:noProof/>
+            </w:rPr>
+          </w:pPr>
+          <w:hyperlink w:anchor="_Toc415436230" w:history="1">
+            <w:r>
+              <w:rPr>
+                <w:rStyle w:val="Hyperlink"/>
+                <w:noProof/>
+              </w:rPr>
+              <w:t>2.2 Register user</w:t>
+            </w:r>
+            <w:r>
+              <w:rPr>
+                <w:noProof/>
+                <w:webHidden/>
+              </w:rPr>
+              <w:tab/>
+            </w:r>
+            <w:r>
+              <w:rPr>
+                <w:noProof/>
+                <w:webHidden/>
+              </w:rPr>
+              <w:fldChar w:fldCharType="begin"/>
+            </w:r>
+            <w:r>
+              <w:rPr>
+                <w:noProof/>
+                <w:webHidden/>
+              </w:rPr>
+              <w:instrText xml:space="preserve"> PAGEREF _Toc415436230 \h </w:instrText>
+            </w:r>
+            <w:r>
+              <w:rPr>
+                <w:noProof/>
+                <w:webHidden/>
+              </w:rPr>
+            </w:r>
+            <w:r>
+              <w:rPr>
+                <w:noProof/>
+                <w:webHidden/>
+              </w:rPr>
+              <w:fldChar w:fldCharType="separate"/>
+            </w:r>
+            <w:r>
+              <w:rPr>
+                <w:noProof/>
+                <w:webHidden/>
+              </w:rPr>
+              <w:t>3</w:t>
+            </w:r>
+            <w:r>
+              <w:rPr>
+                <w:noProof/>
+                <w:webHidden/>
+              </w:rPr>
+              <w:fldChar w:fldCharType="end"/>
+            </w:r>
+          </w:hyperlink>
+        </w:p>
+        <w:p>
+          <w:pPr>
+            <w:pStyle w:val="TOC2"/>
+            <w:tabs>
+              <w:tab w:val="right" w:leader="dot" w:pos="9016"/>
+            </w:tabs>
+            <w:rPr>
+              <w:noProof/>
+            </w:rPr>
+          </w:pPr>
+          <w:hyperlink w:anchor="_Toc415436231" w:history="1">
+            <w:r>
+              <w:rPr>
+                <w:rStyle w:val="Hyperlink"/>
+                <w:noProof/>
+              </w:rPr>
+              <w:t>2.3 Home screen</w:t>
+            </w:r>
+            <w:r>
+              <w:rPr>
+                <w:noProof/>
+                <w:webHidden/>
+              </w:rPr>
+              <w:tab/>
+            </w:r>
+            <w:r>
+              <w:rPr>
+                <w:noProof/>
+                <w:webHidden/>
+              </w:rPr>
+              <w:fldChar w:fldCharType="begin"/>
+            </w:r>
+            <w:r>
+              <w:rPr>
+                <w:noProof/>
+                <w:webHidden/>
+              </w:rPr>
+              <w:instrText xml:space="preserve"> PAGEREF _Toc415436231 \h </w:instrText>
+            </w:r>
+            <w:r>
+              <w:rPr>
+                <w:noProof/>
+                <w:webHidden/>
+              </w:rPr>
+            </w:r>
+            <w:r>
+              <w:rPr>
+                <w:noProof/>
+                <w:webHidden/>
+              </w:rPr>
+              <w:fldChar w:fldCharType="separate"/>
+            </w:r>
+            <w:r>
+              <w:rPr>
+                <w:noProof/>
+                <w:webHidden/>
+              </w:rPr>
+              <w:t>3</w:t>
+            </w:r>
+            <w:r>
+              <w:rPr>
+                <w:noProof/>
+                <w:webHidden/>
+              </w:rPr>
+              <w:fldChar w:fldCharType="end"/>
+            </w:r>
+          </w:hyperlink>
+        </w:p>
+        <w:p>
+          <w:pPr>
+            <w:pStyle w:val="TOC2"/>
+            <w:tabs>
+              <w:tab w:val="right" w:leader="dot" w:pos="9016"/>
+            </w:tabs>
+            <w:rPr>
+              <w:noProof/>
+            </w:rPr>
+          </w:pPr>
+          <w:hyperlink w:anchor="_Toc415436232" w:history="1">
+            <w:r>
+              <w:rPr>
+                <w:rStyle w:val="Hyperlink"/>
+                <w:noProof/>
+              </w:rPr>
+              <w:t>2.4 Standard page</w:t>
+            </w:r>
+            <w:r>
+              <w:rPr>
+                <w:noProof/>
+                <w:webHidden/>
+              </w:rPr>
+              <w:tab/>
+            </w:r>
+            <w:r>
+              <w:rPr>
+                <w:noProof/>
+                <w:webHidden/>
+              </w:rPr>
+              <w:fldChar w:fldCharType="begin"/>
+            </w:r>
+            <w:r>
+              <w:rPr>
+                <w:noProof/>
+                <w:webHidden/>
+              </w:rPr>
+              <w:instrText xml:space="preserve"> PAGEREF _Toc415436232 \h </w:instrText>
+            </w:r>
+            <w:r>
+              <w:rPr>
+                <w:noProof/>
+                <w:webHidden/>
+              </w:rPr>
+            </w:r>
+            <w:r>
+              <w:rPr>
+                <w:noProof/>
+                <w:webHidden/>
+              </w:rPr>
+              <w:fldChar w:fldCharType="separate"/>
+            </w:r>
+            <w:r>
+              <w:rPr>
+                <w:noProof/>
+                <w:webHidden/>
+              </w:rPr>
+              <w:t>4</w:t>
+            </w:r>
+            <w:r>
+              <w:rPr>
+                <w:noProof/>
+                <w:webHidden/>
+              </w:rPr>
+              <w:fldChar w:fldCharType="end"/>
+            </w:r>
+          </w:hyperlink>
+        </w:p>
+        <w:p>
+          <w:pPr>
+            <w:pStyle w:val="TOC2"/>
+            <w:tabs>
+              <w:tab w:val="right" w:leader="dot" w:pos="9016"/>
+            </w:tabs>
+            <w:rPr>
+              <w:noProof/>
+            </w:rPr>
+          </w:pPr>
+          <w:hyperlink w:anchor="_Toc415436233" w:history="1">
+            <w:r>
+              <w:rPr>
+                <w:rStyle w:val="Hyperlink"/>
+                <w:noProof/>
+              </w:rPr>
+              <w:t>2.5 Account deactivation</w:t>
+            </w:r>
+            <w:r>
+              <w:rPr>
+                <w:noProof/>
+                <w:webHidden/>
+              </w:rPr>
+              <w:tab/>
+            </w:r>
+            <w:r>
+              <w:rPr>
+                <w:noProof/>
+                <w:webHidden/>
+              </w:rPr>
+              <w:fldChar w:fldCharType="begin"/>
+            </w:r>
+            <w:r>
+              <w:rPr>
+                <w:noProof/>
+                <w:webHidden/>
+              </w:rPr>
+              <w:instrText xml:space="preserve"> PAGEREF _Toc415436233 \h </w:instrText>
+            </w:r>
+            <w:r>
+              <w:rPr>
+                <w:noProof/>
+                <w:webHidden/>
+              </w:rPr>
+            </w:r>
+            <w:r>
+              <w:rPr>
+                <w:noProof/>
+                <w:webHidden/>
+              </w:rPr>
+              <w:fldChar w:fldCharType="separate"/>
+            </w:r>
+            <w:r>
+              <w:rPr>
+                <w:noProof/>
+                <w:webHidden/>
+              </w:rPr>
+              <w:t>5</w:t>
+            </w:r>
+            <w:r>
+              <w:rPr>
+                <w:noProof/>
+                <w:webHidden/>
+              </w:rPr>
+              <w:fldChar w:fldCharType="end"/>
+            </w:r>
+          </w:hyperlink>
+        </w:p>
+        <w:p>
+          <w:pPr>
+            <w:pStyle w:val="TOC2"/>
+            <w:tabs>
+              <w:tab w:val="right" w:leader="dot" w:pos="9016"/>
+            </w:tabs>
+            <w:rPr>
+              <w:noProof/>
+            </w:rPr>
+          </w:pPr>
+          <w:hyperlink w:anchor="_Toc415436234" w:history="1">
+            <w:r>
+              <w:rPr>
+                <w:rStyle w:val="Hyperlink"/>
+                <w:noProof/>
+              </w:rPr>
+              <w:t>2.6 Search for a user</w:t>
+            </w:r>
+            <w:r>
+              <w:rPr>
+                <w:noProof/>
+                <w:webHidden/>
+              </w:rPr>
+              <w:tab/>
+            </w:r>
+            <w:r>
+              <w:rPr>
+                <w:noProof/>
+                <w:webHidden/>
+              </w:rPr>
+              <w:fldChar w:fldCharType="begin"/>
+            </w:r>
+            <w:r>
+              <w:rPr>
+                <w:noProof/>
+                <w:webHidden/>
+              </w:rPr>
+              <w:instrText xml:space="preserve"> PAGEREF _Toc415436234 \h </w:instrText>
+            </w:r>
+            <w:r>
+              <w:rPr>
+                <w:noProof/>
+                <w:webHidden/>
+              </w:rPr>
+            </w:r>
+            <w:r>
+              <w:rPr>
+                <w:noProof/>
+                <w:webHidden/>
+              </w:rPr>
+              <w:fldChar w:fldCharType="separate"/>
+            </w:r>
+            <w:r>
+              <w:rPr>
+                <w:noProof/>
+                <w:webHidden/>
+              </w:rPr>
+              <w:t>6</w:t>
+            </w:r>
+            <w:r>
+              <w:rPr>
+                <w:noProof/>
+                <w:webHidden/>
+              </w:rPr>
+              <w:fldChar w:fldCharType="end"/>
+            </w:r>
+          </w:hyperlink>
+        </w:p>
+        <w:p>
+          <w:pPr>
+            <w:pStyle w:val="TOC2"/>
+            <w:tabs>
+              <w:tab w:val="right" w:leader="dot" w:pos="9016"/>
+            </w:tabs>
+            <w:rPr>
+              <w:noProof/>
+            </w:rPr>
+          </w:pPr>
+          <w:hyperlink w:anchor="_Toc415436235" w:history="1">
+            <w:r>
+              <w:rPr>
+                <w:rStyle w:val="Hyperlink"/>
+                <w:noProof/>
+              </w:rPr>
+              <w:t>2.7 View connections</w:t>
+            </w:r>
+            <w:r>
+              <w:rPr>
+                <w:noProof/>
+                <w:webHidden/>
+              </w:rPr>
+              <w:tab/>
+            </w:r>
+            <w:r>
+              <w:rPr>
+                <w:noProof/>
+                <w:webHidden/>
+              </w:rPr>
+              <w:fldChar w:fldCharType="begin"/>
+            </w:r>
+            <w:r>
+              <w:rPr>
+                <w:noProof/>
+                <w:webHidden/>
+              </w:rPr>
+              <w:instrText xml:space="preserve"> PAGEREF _Toc415436235 \h </w:instrText>
+            </w:r>
+            <w:r>
+              <w:rPr>
+                <w:noProof/>
+                <w:webHidden/>
+              </w:rPr>
+            </w:r>
+            <w:r>
+              <w:rPr>
+                <w:noProof/>
+                <w:webHidden/>
+              </w:rPr>
+              <w:fldChar w:fldCharType="separate"/>
+            </w:r>
+            <w:r>
+              <w:rPr>
+                <w:noProof/>
+                <w:webHidden/>
+              </w:rPr>
+              <w:t>6</w:t>
+            </w:r>
+            <w:r>
+              <w:rPr>
+                <w:noProof/>
+                <w:webHidden/>
+              </w:rPr>
+              <w:fldChar w:fldCharType="end"/>
+            </w:r>
+          </w:hyperlink>
+        </w:p>
+        <w:p>
+          <w:pPr>
+            <w:pStyle w:val="TOC2"/>
+            <w:tabs>
+              <w:tab w:val="right" w:leader="dot" w:pos="9016"/>
+            </w:tabs>
+            <w:rPr>
+              <w:noProof/>
+            </w:rPr>
+          </w:pPr>
+          <w:hyperlink w:anchor="_Toc415436236" w:history="1">
+            <w:r>
+              <w:rPr>
+                <w:rStyle w:val="Hyperlink"/>
+                <w:noProof/>
+              </w:rPr>
+              <w:t>2.8 Verify connection</w:t>
+            </w:r>
+            <w:r>
+              <w:rPr>
+                <w:noProof/>
+                <w:webHidden/>
+              </w:rPr>
+              <w:tab/>
+            </w:r>
+            <w:r>
+              <w:rPr>
+                <w:noProof/>
+                <w:webHidden/>
+              </w:rPr>
+              <w:fldChar w:fldCharType="begin"/>
+            </w:r>
+            <w:r>
+              <w:rPr>
+                <w:noProof/>
+                <w:webHidden/>
+              </w:rPr>
+              <w:instrText xml:space="preserve"> PAGEREF _Toc415436236 \h </w:instrText>
+            </w:r>
+            <w:r>
+              <w:rPr>
+                <w:noProof/>
+                <w:webHidden/>
+              </w:rPr>
+            </w:r>
+            <w:r>
+              <w:rPr>
+                <w:noProof/>
+                <w:webHidden/>
+              </w:rPr>
+              <w:fldChar w:fldCharType="separate"/>
+            </w:r>
+            <w:r>
+              <w:rPr>
+                <w:noProof/>
+                <w:webHidden/>
+              </w:rPr>
+              <w:t>7</w:t>
+            </w:r>
+            <w:r>
+              <w:rPr>
+                <w:noProof/>
+                <w:webHidden/>
+              </w:rPr>
+              <w:fldChar w:fldCharType="end"/>
+            </w:r>
+          </w:hyperlink>
+        </w:p>
+        <w:p>
+          <w:pPr>
+            <w:pStyle w:val="TOC2"/>
+            <w:tabs>
+              <w:tab w:val="right" w:leader="dot" w:pos="9016"/>
+            </w:tabs>
+            <w:rPr>
+              <w:noProof/>
+            </w:rPr>
+          </w:pPr>
+          <w:hyperlink w:anchor="_Toc415436237" w:history="1">
+            <w:r>
+              <w:rPr>
+                <w:rStyle w:val="Hyperlink"/>
+                <w:noProof/>
+              </w:rPr>
+              <w:t>2.9 View appointments</w:t>
+            </w:r>
+            <w:r>
+              <w:rPr>
+                <w:noProof/>
+                <w:webHidden/>
+              </w:rPr>
+              <w:tab/>
+            </w:r>
+            <w:r>
+              <w:rPr>
+                <w:noProof/>
+                <w:webHidden/>
+              </w:rPr>
+              <w:fldChar w:fldCharType="begin"/>
+            </w:r>
+            <w:r>
+              <w:rPr>
+                <w:noProof/>
+                <w:webHidden/>
+              </w:rPr>
+              <w:instrText xml:space="preserve"> PAGEREF _Toc415436237 \h </w:instrText>
+            </w:r>
+            <w:r>
+              <w:rPr>
+                <w:noProof/>
+                <w:webHidden/>
+              </w:rPr>
+            </w:r>
+            <w:r>
+              <w:rPr>
+                <w:noProof/>
+                <w:webHidden/>
+              </w:rPr>
+              <w:fldChar w:fldCharType="separate"/>
+            </w:r>
+            <w:r>
+              <w:rPr>
+                <w:noProof/>
+                <w:webHidden/>
+              </w:rPr>
+              <w:t>7</w:t>
+            </w:r>
+            <w:r>
+              <w:rPr>
+                <w:noProof/>
+                <w:webHidden/>
+              </w:rPr>
+              <w:fldChar w:fldCharType="end"/>
+            </w:r>
+          </w:hyperlink>
+        </w:p>
+        <w:p>
+          <w:pPr>
+            <w:pStyle w:val="TOC2"/>
+            <w:tabs>
+              <w:tab w:val="right" w:leader="dot" w:pos="9016"/>
+            </w:tabs>
+            <w:rPr>
+              <w:noProof/>
+            </w:rPr>
+          </w:pPr>
+          <w:hyperlink w:anchor="_Toc415436238" w:history="1">
+            <w:r>
+              <w:rPr>
+                <w:rStyle w:val="Hyperlink"/>
+                <w:noProof/>
+              </w:rPr>
+              <w:t>Add appointment</w:t>
+            </w:r>
+            <w:r>
+              <w:rPr>
+                <w:noProof/>
+                <w:webHidden/>
+              </w:rPr>
+              <w:tab/>
+            </w:r>
+            <w:r>
+              <w:rPr>
+                <w:noProof/>
+                <w:webHidden/>
+              </w:rPr>
+              <w:fldChar w:fldCharType="begin"/>
+            </w:r>
+            <w:r>
+              <w:rPr>
+                <w:noProof/>
+                <w:webHidden/>
+              </w:rPr>
+              <w:instrText xml:space="preserve"> PAGEREF _Toc415436238 \h </w:instrText>
+            </w:r>
+            <w:r>
+              <w:rPr>
+                <w:noProof/>
+                <w:webHidden/>
+              </w:rPr>
+            </w:r>
+            <w:r>
+              <w:rPr>
+                <w:noProof/>
+                <w:webHidden/>
+              </w:rPr>
+              <w:fldChar w:fldCharType="separate"/>
+            </w:r>
+            <w:r>
+              <w:rPr>
+                <w:noProof/>
+                <w:webHidden/>
+              </w:rPr>
+              <w:t>8</w:t>
+            </w:r>
+            <w:r>
+              <w:rPr>
+                <w:noProof/>
+                <w:webHidden/>
+              </w:rPr>
+              <w:fldChar w:fldCharType="end"/>
+            </w:r>
+          </w:hyperlink>
+        </w:p>
+        <w:p>
+          <w:pPr>
+            <w:pStyle w:val="TOC1"/>
+            <w:tabs>
+              <w:tab w:val="right" w:leader="dot" w:pos="9016"/>
+            </w:tabs>
+            <w:rPr>
+              <w:noProof/>
+            </w:rPr>
+          </w:pPr>
+          <w:hyperlink w:anchor="_Toc415436239" w:history="1">
+            <w:r>
+              <w:rPr>
+                <w:rStyle w:val="Hyperlink"/>
+                <w:noProof/>
+              </w:rPr>
+              <w:t>3.0 Post first release re-design</w:t>
+            </w:r>
+            <w:r>
+              <w:rPr>
+                <w:noProof/>
+                <w:webHidden/>
+              </w:rPr>
+              <w:tab/>
+            </w:r>
+            <w:r>
+              <w:rPr>
+                <w:noProof/>
+                <w:webHidden/>
+              </w:rPr>
+              <w:fldChar w:fldCharType="begin"/>
+            </w:r>
+            <w:r>
+              <w:rPr>
+                <w:noProof/>
+                <w:webHidden/>
+              </w:rPr>
+              <w:instrText xml:space="preserve"> PAGEREF _Toc415436239 \h </w:instrText>
+            </w:r>
+            <w:r>
+              <w:rPr>
+                <w:noProof/>
+                <w:webHidden/>
+              </w:rPr>
+            </w:r>
+            <w:r>
+              <w:rPr>
+                <w:noProof/>
+                <w:webHidden/>
+              </w:rPr>
+              <w:fldChar w:fldCharType="separate"/>
+            </w:r>
+            <w:r>
+              <w:rPr>
+                <w:noProof/>
+                <w:webHidden/>
+              </w:rPr>
+              <w:t>9</w:t>
+            </w:r>
+            <w:r>
+              <w:rPr>
+                <w:noProof/>
+                <w:webHidden/>
+              </w:rPr>
+              <w:fldChar w:fldCharType="end"/>
+            </w:r>
+          </w:hyperlink>
+        </w:p>
+        <w:p>
+          <w:pPr>
+            <w:pStyle w:val="TOC2"/>
+            <w:tabs>
+              <w:tab w:val="right" w:leader="dot" w:pos="9016"/>
+            </w:tabs>
+            <w:rPr>
+              <w:noProof/>
+            </w:rPr>
+          </w:pPr>
+          <w:hyperlink w:anchor="_Toc415436240" w:history="1">
+            <w:r>
+              <w:rPr>
+                <w:rStyle w:val="Hyperlink"/>
+                <w:noProof/>
+              </w:rPr>
+              <w:t>3.1 Log in</w:t>
+            </w:r>
+            <w:r>
+              <w:rPr>
+                <w:noProof/>
+                <w:webHidden/>
+              </w:rPr>
+              <w:tab/>
+            </w:r>
+            <w:r>
+              <w:rPr>
+                <w:noProof/>
+                <w:webHidden/>
+              </w:rPr>
+              <w:fldChar w:fldCharType="begin"/>
+            </w:r>
+            <w:r>
+              <w:rPr>
+                <w:noProof/>
+                <w:webHidden/>
+              </w:rPr>
+              <w:instrText xml:space="preserve"> PAGEREF _Toc415436240 \h </w:instrText>
+            </w:r>
+            <w:r>
+              <w:rPr>
+                <w:noProof/>
+                <w:webHidden/>
+              </w:rPr>
+            </w:r>
+            <w:r>
+              <w:rPr>
+                <w:noProof/>
+                <w:webHidden/>
+              </w:rPr>
+              <w:fldChar w:fldCharType="separate"/>
+            </w:r>
+            <w:r>
+              <w:rPr>
+                <w:noProof/>
+                <w:webHidden/>
+              </w:rPr>
+              <w:t>9</w:t>
+            </w:r>
+            <w:r>
+              <w:rPr>
+                <w:noProof/>
+                <w:webHidden/>
+              </w:rPr>
+              <w:fldChar w:fldCharType="end"/>
+            </w:r>
+          </w:hyperlink>
+        </w:p>
+        <w:p>
+          <w:pPr>
+            <w:pStyle w:val="TOC2"/>
+            <w:tabs>
+              <w:tab w:val="right" w:leader="dot" w:pos="9016"/>
+            </w:tabs>
+            <w:rPr>
+              <w:noProof/>
+            </w:rPr>
+          </w:pPr>
+          <w:hyperlink w:anchor="_Toc415436241" w:history="1">
+            <w:r>
+              <w:rPr>
+                <w:rStyle w:val="Hyperlink"/>
+                <w:noProof/>
+              </w:rPr>
+              <w:t>3.2 Registration</w:t>
+            </w:r>
+            <w:r>
+              <w:rPr>
+                <w:noProof/>
+                <w:webHidden/>
+              </w:rPr>
+              <w:tab/>
+            </w:r>
+            <w:r>
+              <w:rPr>
+                <w:noProof/>
+                <w:webHidden/>
+              </w:rPr>
+              <w:fldChar w:fldCharType="begin"/>
+            </w:r>
+            <w:r>
+              <w:rPr>
+                <w:noProof/>
+                <w:webHidden/>
+              </w:rPr>
+              <w:instrText xml:space="preserve"> PAGEREF _Toc415436241 \h </w:instrText>
+            </w:r>
+            <w:r>
+              <w:rPr>
+                <w:noProof/>
+                <w:webHidden/>
+              </w:rPr>
+            </w:r>
+            <w:r>
+              <w:rPr>
+                <w:noProof/>
+                <w:webHidden/>
+              </w:rPr>
+              <w:fldChar w:fldCharType="separate"/>
+            </w:r>
+            <w:r>
+              <w:rPr>
+                <w:noProof/>
+                <w:webHidden/>
+              </w:rPr>
+              <w:t>10</w:t>
+            </w:r>
+            <w:r>
+              <w:rPr>
+                <w:noProof/>
+                <w:webHidden/>
+              </w:rPr>
+              <w:fldChar w:fldCharType="end"/>
+            </w:r>
+          </w:hyperlink>
+        </w:p>
+        <w:p>
+          <w:pPr>
+            <w:pStyle w:val="TOC2"/>
+            <w:tabs>
+              <w:tab w:val="right" w:leader="dot" w:pos="9016"/>
+            </w:tabs>
+            <w:rPr>
+              <w:noProof/>
+            </w:rPr>
+          </w:pPr>
+          <w:hyperlink w:anchor="_Toc415436242" w:history="1">
+            <w:r>
+              <w:rPr>
+                <w:rStyle w:val="Hyperlink"/>
+                <w:noProof/>
+              </w:rPr>
+              <w:t>3.3 Home page (Dashboard style)</w:t>
+            </w:r>
+            <w:r>
+              <w:rPr>
+                <w:noProof/>
+                <w:webHidden/>
+              </w:rPr>
+              <w:tab/>
+            </w:r>
+            <w:r>
+              <w:rPr>
+                <w:noProof/>
+                <w:webHidden/>
+              </w:rPr>
+              <w:fldChar w:fldCharType="begin"/>
+            </w:r>
+            <w:r>
+              <w:rPr>
+                <w:noProof/>
+                <w:webHidden/>
+              </w:rPr>
+              <w:instrText xml:space="preserve"> PAGEREF _Toc415436242 \h </w:instrText>
+            </w:r>
+            <w:r>
+              <w:rPr>
+                <w:noProof/>
+                <w:webHidden/>
+              </w:rPr>
+            </w:r>
+            <w:r>
+              <w:rPr>
+                <w:noProof/>
+                <w:webHidden/>
+              </w:rPr>
+              <w:fldChar w:fldCharType="separate"/>
+            </w:r>
+            <w:r>
+              <w:rPr>
+                <w:noProof/>
+                <w:webHidden/>
+              </w:rPr>
+              <w:t>10</w:t>
+            </w:r>
+            <w:r>
+              <w:rPr>
+                <w:noProof/>
+                <w:webHidden/>
+              </w:rPr>
+              <w:fldChar w:fldCharType="end"/>
+            </w:r>
+          </w:hyperlink>
+        </w:p>
+        <w:p>
+          <w:pPr>
+            <w:pStyle w:val="TOC2"/>
+            <w:tabs>
+              <w:tab w:val="right" w:leader="dot" w:pos="9016"/>
+            </w:tabs>
+            <w:rPr>
+              <w:noProof/>
+            </w:rPr>
+          </w:pPr>
+          <w:hyperlink w:anchor="_Toc415436243" w:history="1">
+            <w:r>
+              <w:rPr>
+                <w:rStyle w:val="Hyperlink"/>
+                <w:noProof/>
+              </w:rPr>
+              <w:t>3.4 Appointments pages</w:t>
+            </w:r>
+            <w:r>
+              <w:rPr>
+                <w:noProof/>
+                <w:webHidden/>
+              </w:rPr>
+              <w:tab/>
+            </w:r>
+            <w:r>
+              <w:rPr>
+                <w:noProof/>
+                <w:webHidden/>
+              </w:rPr>
+              <w:fldChar w:fldCharType="begin"/>
+            </w:r>
+            <w:r>
+              <w:rPr>
+                <w:noProof/>
+                <w:webHidden/>
+              </w:rPr>
+              <w:instrText xml:space="preserve"> PAGEREF _Toc415436243 \h </w:instrText>
+            </w:r>
+            <w:r>
+              <w:rPr>
+                <w:noProof/>
+                <w:webHidden/>
+              </w:rPr>
+            </w:r>
+            <w:r>
+              <w:rPr>
+                <w:noProof/>
+                <w:webHidden/>
+              </w:rPr>
+              <w:fldChar w:fldCharType="separate"/>
+            </w:r>
+            <w:r>
+              <w:rPr>
+                <w:noProof/>
+                <w:webHidden/>
+              </w:rPr>
+              <w:t>11</w:t>
+            </w:r>
+            <w:r>
+              <w:rPr>
+                <w:noProof/>
+                <w:webHidden/>
+              </w:rPr>
+              <w:fldChar w:fldCharType="end"/>
+            </w:r>
+          </w:hyperlink>
+        </w:p>
+        <w:p>
+          <w:pPr>
+            <w:pStyle w:val="TOC2"/>
+            <w:tabs>
+              <w:tab w:val="right" w:leader="dot" w:pos="9016"/>
+            </w:tabs>
+            <w:rPr>
+              <w:noProof/>
+            </w:rPr>
+          </w:pPr>
+          <w:hyperlink w:anchor="_Toc415436244" w:history="1">
+            <w:r>
+              <w:rPr>
+                <w:rStyle w:val="Hyperlink"/>
+                <w:noProof/>
+              </w:rPr>
+              <w:t>3.5 Connections</w:t>
+            </w:r>
+            <w:r>
+              <w:rPr>
+                <w:noProof/>
+                <w:webHidden/>
+              </w:rPr>
+              <w:tab/>
+            </w:r>
+            <w:r>
+              <w:rPr>
+                <w:noProof/>
+                <w:webHidden/>
+              </w:rPr>
+              <w:fldChar w:fldCharType="begin"/>
+            </w:r>
+            <w:r>
+              <w:rPr>
+                <w:noProof/>
+                <w:webHidden/>
+              </w:rPr>
+              <w:instrText xml:space="preserve"> PAGEREF _Toc415436244 \h </w:instrText>
+            </w:r>
+            <w:r>
+              <w:rPr>
+                <w:noProof/>
+                <w:webHidden/>
+              </w:rPr>
+            </w:r>
+            <w:r>
+              <w:rPr>
+                <w:noProof/>
+                <w:webHidden/>
+              </w:rPr>
+              <w:fldChar w:fldCharType="separate"/>
+            </w:r>
+            <w:r>
+              <w:rPr>
+                <w:noProof/>
+                <w:webHidden/>
+              </w:rPr>
+              <w:t>12</w:t>
+            </w:r>
+            <w:r>
+              <w:rPr>
+                <w:noProof/>
+                <w:webHidden/>
+              </w:rPr>
+              <w:fldChar w:fldCharType="end"/>
+            </w:r>
+          </w:hyperlink>
+        </w:p>
+        <w:p>
+          <w:pPr>
+            <w:pStyle w:val="TOC2"/>
+            <w:tabs>
+              <w:tab w:val="right" w:leader="dot" w:pos="9016"/>
+            </w:tabs>
+            <w:rPr>
+              <w:noProof/>
+            </w:rPr>
+          </w:pPr>
+          <w:hyperlink w:anchor="_Toc415436245" w:history="1">
+            <w:r>
+              <w:rPr>
+                <w:rStyle w:val="Hyperlink"/>
+                <w:noProof/>
+              </w:rPr>
+              <w:t>3.6 Settings pages</w:t>
+            </w:r>
+            <w:r>
+              <w:rPr>
+                <w:noProof/>
+                <w:webHidden/>
+              </w:rPr>
+              <w:tab/>
+            </w:r>
+            <w:r>
+              <w:rPr>
+                <w:noProof/>
+                <w:webHidden/>
+              </w:rPr>
+              <w:fldChar w:fldCharType="begin"/>
+            </w:r>
+            <w:r>
+              <w:rPr>
+                <w:noProof/>
+                <w:webHidden/>
+              </w:rPr>
+              <w:instrText xml:space="preserve"> PAGEREF _Toc415436245 \h </w:instrText>
+            </w:r>
+            <w:r>
+              <w:rPr>
+                <w:noProof/>
+                <w:webHidden/>
+              </w:rPr>
+            </w:r>
+            <w:r>
+              <w:rPr>
+                <w:noProof/>
+                <w:webHidden/>
+              </w:rPr>
+              <w:fldChar w:fldCharType="separate"/>
+            </w:r>
+            <w:r>
+              <w:rPr>
+                <w:noProof/>
+                <w:webHidden/>
+              </w:rPr>
+              <w:t>13</w:t>
+            </w:r>
+            <w:r>
+              <w:rPr>
+                <w:noProof/>
+                <w:webHidden/>
+              </w:rPr>
+              <w:fldChar w:fldCharType="end"/>
+            </w:r>
+          </w:hyperlink>
+        </w:p>
+        <w:p>
+          <w:pPr>
+            <w:pStyle w:val="TOC2"/>
+            <w:tabs>
+              <w:tab w:val="right" w:leader="dot" w:pos="9016"/>
+            </w:tabs>
+            <w:rPr>
+              <w:noProof/>
+            </w:rPr>
+          </w:pPr>
+          <w:hyperlink w:anchor="_Toc415436246" w:history="1">
+            <w:r>
+              <w:rPr>
+                <w:rStyle w:val="Hyperlink"/>
+                <w:noProof/>
+              </w:rPr>
+              <w:t>3.7 FAQs</w:t>
+            </w:r>
+            <w:r>
+              <w:rPr>
+                <w:noProof/>
+                <w:webHidden/>
+              </w:rPr>
+              <w:tab/>
+            </w:r>
+            <w:r>
+              <w:rPr>
+                <w:noProof/>
+                <w:webHidden/>
+              </w:rPr>
+              <w:fldChar w:fldCharType="begin"/>
+            </w:r>
+            <w:r>
+              <w:rPr>
+                <w:noProof/>
+                <w:webHidden/>
+              </w:rPr>
+              <w:instrText xml:space="preserve"> PAGEREF _Toc415436246 \h </w:instrText>
+            </w:r>
+            <w:r>
+              <w:rPr>
+                <w:noProof/>
+                <w:webHidden/>
+              </w:rPr>
+            </w:r>
+            <w:r>
+              <w:rPr>
+                <w:noProof/>
+                <w:webHidden/>
+              </w:rPr>
+              <w:fldChar w:fldCharType="separate"/>
+            </w:r>
+            <w:r>
+              <w:rPr>
+                <w:noProof/>
+                <w:webHidden/>
+              </w:rPr>
+              <w:t>14</w:t>
+            </w:r>
+            <w:r>
+              <w:rPr>
+                <w:noProof/>
+                <w:webHidden/>
+              </w:rPr>
+              <w:fldChar w:fldCharType="end"/>
+            </w:r>
+          </w:hyperlink>
+        </w:p>
+        <w:p>
+          <w:pPr>
+            <w:pStyle w:val="TOC2"/>
+            <w:tabs>
+              <w:tab w:val="right" w:leader="dot" w:pos="9016"/>
+            </w:tabs>
+            <w:rPr>
+              <w:noProof/>
+            </w:rPr>
+          </w:pPr>
+          <w:hyperlink w:anchor="_Toc415436247" w:history="1">
+            <w:r>
+              <w:rPr>
+                <w:rStyle w:val="Hyperlink"/>
+                <w:noProof/>
+              </w:rPr>
+              <w:t>3.8 Search</w:t>
+            </w:r>
+            <w:r>
+              <w:rPr>
+                <w:noProof/>
+                <w:webHidden/>
+              </w:rPr>
+              <w:tab/>
+            </w:r>
+            <w:r>
+              <w:rPr>
+                <w:noProof/>
+                <w:webHidden/>
+              </w:rPr>
+              <w:fldChar w:fldCharType="begin"/>
+            </w:r>
+            <w:r>
+              <w:rPr>
+                <w:noProof/>
+                <w:webHidden/>
+              </w:rPr>
+              <w:instrText xml:space="preserve"> PAGEREF _Toc415436247 \h </w:instrText>
+            </w:r>
+            <w:r>
+              <w:rPr>
+                <w:noProof/>
+                <w:webHidden/>
+              </w:rPr>
+            </w:r>
+            <w:r>
+              <w:rPr>
+                <w:noProof/>
+                <w:webHidden/>
+              </w:rPr>
+              <w:fldChar w:fldCharType="separate"/>
+            </w:r>
+            <w:r>
+              <w:rPr>
+                <w:noProof/>
+                <w:webHidden/>
+              </w:rPr>
+              <w:t>15</w:t>
+            </w:r>
+            <w:r>
+              <w:rPr>
+                <w:noProof/>
+                <w:webHidden/>
+              </w:rPr>
+              <w:fldChar w:fldCharType="end"/>
+            </w:r>
+          </w:hyperlink>
+        </w:p>
+        <w:p>
+          <w:pPr>
+            <w:pStyle w:val="TOC2"/>
+            <w:tabs>
+              <w:tab w:val="right" w:leader="dot" w:pos="9016"/>
+            </w:tabs>
+            <w:rPr>
+              <w:noProof/>
+            </w:rPr>
+          </w:pPr>
+          <w:hyperlink w:anchor="_Toc415436248" w:history="1">
+            <w:r>
+              <w:rPr>
+                <w:rStyle w:val="Hyperlink"/>
+                <w:noProof/>
+              </w:rPr>
+              <w:t>3.9 Web notifications</w:t>
+            </w:r>
+            <w:r>
+              <w:rPr>
+                <w:noProof/>
+                <w:webHidden/>
+              </w:rPr>
+              <w:tab/>
+            </w:r>
+            <w:r>
+              <w:rPr>
+                <w:noProof/>
+                <w:webHidden/>
+              </w:rPr>
+              <w:fldChar w:fldCharType="begin"/>
+            </w:r>
+            <w:r>
+              <w:rPr>
+                <w:noProof/>
+                <w:webHidden/>
+              </w:rPr>
+              <w:instrText xml:space="preserve"> PAGEREF _Toc415436248 \h </w:instrText>
+            </w:r>
+            <w:r>
+              <w:rPr>
+                <w:noProof/>
+                <w:webHidden/>
+              </w:rPr>
+            </w:r>
+            <w:r>
+              <w:rPr>
+                <w:noProof/>
+                <w:webHidden/>
+              </w:rPr>
+              <w:fldChar w:fldCharType="separate"/>
+            </w:r>
+            <w:r>
+              <w:rPr>
+                <w:noProof/>
+                <w:webHidden/>
+              </w:rPr>
+              <w:t>15</w:t>
+            </w:r>
+            <w:r>
+              <w:rPr>
+                <w:noProof/>
+                <w:webHidden/>
+              </w:rPr>
+              <w:fldChar w:fldCharType="end"/>
+            </w:r>
+          </w:hyperlink>
+        </w:p>
+        <w:p>
+          <w:pPr>
+            <w:pStyle w:val="TOC3"/>
+            <w:tabs>
+              <w:tab w:val="right" w:leader="dot" w:pos="9016"/>
+            </w:tabs>
+            <w:rPr>
+              <w:noProof/>
+            </w:rPr>
+          </w:pPr>
+          <w:hyperlink w:anchor="_Toc415436249" w:history="1">
+            <w:r>
+              <w:rPr>
+                <w:rStyle w:val="Hyperlink"/>
+                <w:noProof/>
+              </w:rPr>
+              <w:t>Medication and Appointment reminders</w:t>
+            </w:r>
+            <w:r>
+              <w:rPr>
+                <w:noProof/>
+                <w:webHidden/>
+              </w:rPr>
+              <w:tab/>
+            </w:r>
+            <w:r>
+              <w:rPr>
+                <w:noProof/>
+                <w:webHidden/>
+              </w:rPr>
+              <w:fldChar w:fldCharType="begin"/>
+            </w:r>
+            <w:r>
+              <w:rPr>
+                <w:noProof/>
+                <w:webHidden/>
+              </w:rPr>
+              <w:instrText xml:space="preserve"> PAGEREF _Toc415436249 \h </w:instrText>
+            </w:r>
+            <w:r>
+              <w:rPr>
+                <w:noProof/>
+                <w:webHidden/>
+              </w:rPr>
+            </w:r>
+            <w:r>
+              <w:rPr>
+                <w:noProof/>
+                <w:webHidden/>
+              </w:rPr>
+              <w:fldChar w:fldCharType="separate"/>
+            </w:r>
+            <w:r>
+              <w:rPr>
+                <w:noProof/>
+                <w:webHidden/>
+              </w:rPr>
+              <w:t>16</w:t>
+            </w:r>
+            <w:r>
+              <w:rPr>
+                <w:noProof/>
+                <w:webHidden/>
+              </w:rPr>
+              <w:fldChar w:fldCharType="end"/>
+            </w:r>
+          </w:hyperlink>
+        </w:p>
+        <w:p>
+          <w:pPr>
+            <w:pStyle w:val="TOC3"/>
+            <w:tabs>
+              <w:tab w:val="right" w:leader="dot" w:pos="9016"/>
+            </w:tabs>
+            <w:rPr>
+              <w:noProof/>
+            </w:rPr>
+          </w:pPr>
+          <w:hyperlink w:anchor="_Toc415436250" w:history="1">
+            <w:r>
+              <w:rPr>
+                <w:rStyle w:val="Hyperlink"/>
+                <w:noProof/>
+              </w:rPr>
+              <w:t>Dynamic reminders</w:t>
+            </w:r>
+            <w:r>
+              <w:rPr>
+                <w:noProof/>
+                <w:webHidden/>
+              </w:rPr>
+              <w:tab/>
+            </w:r>
+            <w:r>
+              <w:rPr>
+                <w:noProof/>
+                <w:webHidden/>
+              </w:rPr>
+              <w:fldChar w:fldCharType="begin"/>
+            </w:r>
+            <w:r>
+              <w:rPr>
+                <w:noProof/>
+                <w:webHidden/>
+              </w:rPr>
+              <w:instrText xml:space="preserve"> PAGEREF _Toc415436250 \h </w:instrText>
+            </w:r>
+            <w:r>
+              <w:rPr>
+                <w:noProof/>
+                <w:webHidden/>
+              </w:rPr>
+            </w:r>
+            <w:r>
+              <w:rPr>
+                <w:noProof/>
+                <w:webHidden/>
+              </w:rPr>
+              <w:fldChar w:fldCharType="separate"/>
+            </w:r>
+            <w:r>
+              <w:rPr>
+                <w:noProof/>
+                <w:webHidden/>
+              </w:rPr>
+              <w:t>16</w:t>
+            </w:r>
+            <w:r>
+              <w:rPr>
+                <w:noProof/>
+                <w:webHidden/>
+              </w:rPr>
+              <w:fldChar w:fldCharType="end"/>
+            </w:r>
+          </w:hyperlink>
+        </w:p>
+        <w:p>
+          <w:pPr>
+            <w:pStyle w:val="TOC2"/>
+            <w:tabs>
+              <w:tab w:val="right" w:leader="dot" w:pos="9016"/>
+            </w:tabs>
+            <w:rPr>
+              <w:noProof/>
+            </w:rPr>
+          </w:pPr>
+          <w:hyperlink w:anchor="_Toc415436251" w:history="1">
+            <w:r>
+              <w:rPr>
+                <w:rStyle w:val="Hyperlink"/>
+                <w:noProof/>
+              </w:rPr>
+              <w:t>4.0 Patient/Carer correspondence</w:t>
+            </w:r>
+            <w:r>
+              <w:rPr>
+                <w:noProof/>
+                <w:webHidden/>
+              </w:rPr>
+              <w:tab/>
+            </w:r>
+            <w:r>
+              <w:rPr>
+                <w:noProof/>
+                <w:webHidden/>
+              </w:rPr>
+              <w:fldChar w:fldCharType="begin"/>
+            </w:r>
+            <w:r>
+              <w:rPr>
+                <w:noProof/>
+                <w:webHidden/>
+              </w:rPr>
+              <w:instrText xml:space="preserve"> PAGEREF _Toc415436251 \h </w:instrText>
+            </w:r>
+            <w:r>
+              <w:rPr>
+                <w:noProof/>
+                <w:webHidden/>
+              </w:rPr>
+            </w:r>
+            <w:r>
+              <w:rPr>
+                <w:noProof/>
+                <w:webHidden/>
+              </w:rPr>
+              <w:fldChar w:fldCharType="separate"/>
+            </w:r>
+            <w:r>
+              <w:rPr>
+                <w:noProof/>
+                <w:webHidden/>
+              </w:rPr>
+              <w:t>17</w:t>
+            </w:r>
+            <w:r>
+              <w:rPr>
+                <w:noProof/>
+                <w:webHidden/>
+              </w:rPr>
+              <w:fldChar w:fldCharType="end"/>
+            </w:r>
+          </w:hyperlink>
+        </w:p>
+        <w:p>
+          <w:pPr>
+            <w:pStyle w:val="TOC1"/>
+            <w:tabs>
+              <w:tab w:val="right" w:leader="dot" w:pos="9016"/>
+            </w:tabs>
+            <w:rPr>
+              <w:noProof/>
+            </w:rPr>
+          </w:pPr>
+          <w:hyperlink w:anchor="_Toc415436252" w:history="1">
+            <w:r>
+              <w:rPr>
+                <w:rStyle w:val="Hyperlink"/>
+                <w:noProof/>
+              </w:rPr>
+              <w:t>5.0 Admin Portal</w:t>
+            </w:r>
+            <w:r>
+              <w:rPr>
+                <w:noProof/>
+                <w:webHidden/>
+              </w:rPr>
+              <w:tab/>
+            </w:r>
+            <w:r>
+              <w:rPr>
+                <w:noProof/>
+                <w:webHidden/>
+              </w:rPr>
+              <w:fldChar w:fldCharType="begin"/>
+            </w:r>
+            <w:r>
+              <w:rPr>
+                <w:noProof/>
+                <w:webHidden/>
+              </w:rPr>
+              <w:instrText xml:space="preserve"> PAGEREF _Toc415436252 \h </w:instrText>
+            </w:r>
+            <w:r>
+              <w:rPr>
+                <w:noProof/>
+                <w:webHidden/>
+              </w:rPr>
+            </w:r>
+            <w:r>
+              <w:rPr>
+                <w:noProof/>
+                <w:webHidden/>
+              </w:rPr>
+              <w:fldChar w:fldCharType="separate"/>
+            </w:r>
+            <w:r>
+              <w:rPr>
+                <w:noProof/>
+                <w:webHidden/>
+              </w:rPr>
+              <w:t>18</w:t>
+            </w:r>
+            <w:r>
+              <w:rPr>
+                <w:noProof/>
+                <w:webHidden/>
+              </w:rPr>
+              <w:fldChar w:fldCharType="end"/>
+            </w:r>
+          </w:hyperlink>
+        </w:p>
+        <w:p>
+          <w:pPr>
+            <w:pStyle w:val="TOC2"/>
+            <w:tabs>
+              <w:tab w:val="right" w:leader="dot" w:pos="9016"/>
+            </w:tabs>
+            <w:rPr>
+              <w:noProof/>
+            </w:rPr>
+          </w:pPr>
+          <w:hyperlink w:anchor="_Toc415436253" w:history="1">
+            <w:r>
+              <w:rPr>
+                <w:rStyle w:val="Hyperlink"/>
+                <w:noProof/>
+              </w:rPr>
+              <w:t>5.1 Home page</w:t>
+            </w:r>
+            <w:r>
+              <w:rPr>
+                <w:noProof/>
+                <w:webHidden/>
+              </w:rPr>
+              <w:tab/>
+            </w:r>
+            <w:r>
+              <w:rPr>
+                <w:noProof/>
+                <w:webHidden/>
+              </w:rPr>
+              <w:fldChar w:fldCharType="begin"/>
+            </w:r>
+            <w:r>
+              <w:rPr>
+                <w:noProof/>
+                <w:webHidden/>
+              </w:rPr>
+              <w:instrText xml:space="preserve"> PAGEREF _Toc415436253 \h </w:instrText>
+            </w:r>
+            <w:r>
+              <w:rPr>
+                <w:noProof/>
+                <w:webHidden/>
+              </w:rPr>
+            </w:r>
+            <w:r>
+              <w:rPr>
+                <w:noProof/>
+                <w:webHidden/>
+              </w:rPr>
+              <w:fldChar w:fldCharType="separate"/>
+            </w:r>
+            <w:r>
+              <w:rPr>
+                <w:noProof/>
+                <w:webHidden/>
+              </w:rPr>
+              <w:t>18</w:t>
+            </w:r>
+            <w:r>
+              <w:rPr>
+                <w:noProof/>
+                <w:webHidden/>
+              </w:rPr>
+              <w:fldChar w:fldCharType="end"/>
+            </w:r>
+          </w:hyperlink>
+        </w:p>
+        <w:p>
+          <w:pPr>
+            <w:pStyle w:val="TOC2"/>
+            <w:tabs>
+              <w:tab w:val="right" w:leader="dot" w:pos="9016"/>
+            </w:tabs>
+            <w:rPr>
+              <w:noProof/>
+            </w:rPr>
+          </w:pPr>
+          <w:hyperlink w:anchor="_Toc415436254" w:history="1">
+            <w:r>
+              <w:rPr>
+                <w:rStyle w:val="Hyperlink"/>
+                <w:noProof/>
+              </w:rPr>
+              <w:t>5.2 User account settings page</w:t>
+            </w:r>
+            <w:r>
+              <w:rPr>
+                <w:noProof/>
+                <w:webHidden/>
+              </w:rPr>
+              <w:tab/>
+            </w:r>
+            <w:r>
+              <w:rPr>
+                <w:noProof/>
+                <w:webHidden/>
+              </w:rPr>
+              <w:fldChar w:fldCharType="begin"/>
+            </w:r>
+            <w:r>
+              <w:rPr>
+                <w:noProof/>
+                <w:webHidden/>
+              </w:rPr>
+              <w:instrText xml:space="preserve"> PAGEREF _Toc415436254 \h </w:instrText>
+            </w:r>
+            <w:r>
+              <w:rPr>
+                <w:noProof/>
+                <w:webHidden/>
+              </w:rPr>
+            </w:r>
+            <w:r>
+              <w:rPr>
+                <w:noProof/>
+                <w:webHidden/>
+              </w:rPr>
+              <w:fldChar w:fldCharType="separate"/>
+            </w:r>
+            <w:r>
+              <w:rPr>
+                <w:noProof/>
+                <w:webHidden/>
+              </w:rPr>
+              <w:t>19</w:t>
+            </w:r>
+            <w:r>
+              <w:rPr>
+                <w:noProof/>
+                <w:webHidden/>
+              </w:rPr>
+              <w:fldChar w:fldCharType="end"/>
+            </w:r>
+          </w:hyperlink>
+        </w:p>
+        <w:p>
+          <w:pPr>
+            <w:pStyle w:val="TOC2"/>
+            <w:tabs>
+              <w:tab w:val="right" w:leader="dot" w:pos="9016"/>
+            </w:tabs>
+            <w:rPr>
+              <w:noProof/>
+            </w:rPr>
+          </w:pPr>
+          <w:hyperlink w:anchor="_Toc415436255" w:history="1">
+            <w:r>
+              <w:rPr>
+                <w:rStyle w:val="Hyperlink"/>
+                <w:noProof/>
+              </w:rPr>
+              <w:t>5.3 Deactivation settings</w:t>
+            </w:r>
+            <w:r>
+              <w:rPr>
+                <w:noProof/>
+                <w:webHidden/>
+              </w:rPr>
+              <w:tab/>
+            </w:r>
+            <w:r>
+              <w:rPr>
+                <w:noProof/>
+                <w:webHidden/>
+              </w:rPr>
+              <w:fldChar w:fldCharType="begin"/>
+            </w:r>
+            <w:r>
+              <w:rPr>
+                <w:noProof/>
+                <w:webHidden/>
+              </w:rPr>
+              <w:instrText xml:space="preserve"> PAGEREF _Toc415436255 \h </w:instrText>
+            </w:r>
+            <w:r>
+              <w:rPr>
+                <w:noProof/>
+                <w:webHidden/>
+              </w:rPr>
+            </w:r>
+            <w:r>
+              <w:rPr>
+                <w:noProof/>
+                <w:webHidden/>
+              </w:rPr>
+              <w:fldChar w:fldCharType="separate"/>
+            </w:r>
+            <w:r>
+              <w:rPr>
+                <w:noProof/>
+                <w:webHidden/>
+              </w:rPr>
+              <w:t>19</w:t>
+            </w:r>
+            <w:r>
+              <w:rPr>
+                <w:noProof/>
+                <w:webHidden/>
+              </w:rPr>
+              <w:fldChar w:fldCharType="end"/>
+            </w:r>
+          </w:hyperlink>
+        </w:p>
+        <w:p>
+          <w:pPr>
+            <w:pStyle w:val="TOC2"/>
+            <w:tabs>
+              <w:tab w:val="right" w:leader="dot" w:pos="9016"/>
+            </w:tabs>
+            <w:rPr>
+              <w:noProof/>
+            </w:rPr>
+          </w:pPr>
+          <w:hyperlink w:anchor="_Toc415436256" w:history="1">
+            <w:r>
+              <w:rPr>
+                <w:rStyle w:val="Hyperlink"/>
+                <w:noProof/>
+              </w:rPr>
+              <w:t>5.4 Medication settings</w:t>
+            </w:r>
+            <w:r>
+              <w:rPr>
+                <w:noProof/>
+                <w:webHidden/>
+              </w:rPr>
+              <w:tab/>
+            </w:r>
+            <w:r>
+              <w:rPr>
+                <w:noProof/>
+                <w:webHidden/>
+              </w:rPr>
+              <w:fldChar w:fldCharType="begin"/>
+            </w:r>
+            <w:r>
+              <w:rPr>
+                <w:noProof/>
+                <w:webHidden/>
+              </w:rPr>
+              <w:instrText xml:space="preserve"> PAGEREF _Toc415436256 \h </w:instrText>
+            </w:r>
+            <w:r>
+              <w:rPr>
+                <w:noProof/>
+                <w:webHidden/>
+              </w:rPr>
+            </w:r>
+            <w:r>
+              <w:rPr>
+                <w:noProof/>
+                <w:webHidden/>
+              </w:rPr>
+              <w:fldChar w:fldCharType="separate"/>
+            </w:r>
+            <w:r>
+              <w:rPr>
+                <w:noProof/>
+                <w:webHidden/>
+              </w:rPr>
+              <w:t>20</w:t>
+            </w:r>
+            <w:r>
+              <w:rPr>
+                <w:noProof/>
+                <w:webHidden/>
+              </w:rPr>
+              <w:fldChar w:fldCharType="end"/>
+            </w:r>
+          </w:hyperlink>
+        </w:p>
+        <w:p>
+          <w:pPr>
+            <w:pStyle w:val="TOC2"/>
+            <w:tabs>
+              <w:tab w:val="right" w:leader="dot" w:pos="9016"/>
+            </w:tabs>
+            <w:rPr>
+              <w:noProof/>
+            </w:rPr>
+          </w:pPr>
+          <w:hyperlink w:anchor="_Toc415436257" w:history="1">
+            <w:r>
+              <w:rPr>
+                <w:rStyle w:val="Hyperlink"/>
+                <w:noProof/>
+              </w:rPr>
+              <w:t>5.5 Application statistics</w:t>
+            </w:r>
+            <w:r>
+              <w:rPr>
+                <w:noProof/>
+                <w:webHidden/>
+              </w:rPr>
+              <w:tab/>
+            </w:r>
+            <w:r>
+              <w:rPr>
+                <w:noProof/>
+                <w:webHidden/>
+              </w:rPr>
+              <w:fldChar w:fldCharType="begin"/>
+            </w:r>
+            <w:r>
+              <w:rPr>
+                <w:noProof/>
+                <w:webHidden/>
+              </w:rPr>
+              <w:instrText xml:space="preserve"> PAGEREF _Toc415436257 \h </w:instrText>
+            </w:r>
+            <w:r>
+              <w:rPr>
+                <w:noProof/>
+                <w:webHidden/>
+              </w:rPr>
+            </w:r>
+            <w:r>
+              <w:rPr>
+                <w:noProof/>
+                <w:webHidden/>
+              </w:rPr>
+              <w:fldChar w:fldCharType="separate"/>
+            </w:r>
+            <w:r>
+              <w:rPr>
+                <w:noProof/>
+                <w:webHidden/>
+              </w:rPr>
+              <w:t>20</w:t>
+            </w:r>
+            <w:r>
+              <w:rPr>
+                <w:noProof/>
+                <w:webHidden/>
+              </w:rPr>
+              <w:fldChar w:fldCharType="end"/>
+            </w:r>
+          </w:hyperlink>
+        </w:p>
+        <w:p>
+          <w:pPr>
+            <w:pStyle w:val="TOC2"/>
+            <w:tabs>
+              <w:tab w:val="right" w:leader="dot" w:pos="9016"/>
+            </w:tabs>
+            <w:rPr>
+              <w:noProof/>
+            </w:rPr>
+          </w:pPr>
+          <w:hyperlink w:anchor="_Toc415436258" w:history="1">
+            <w:r>
+              <w:rPr>
+                <w:rStyle w:val="Hyperlink"/>
+                <w:noProof/>
+              </w:rPr>
+              <w:t>5.6 JustHealth Twitter</w:t>
+            </w:r>
+            <w:r>
+              <w:rPr>
+                <w:noProof/>
+                <w:webHidden/>
+              </w:rPr>
+              <w:tab/>
+            </w:r>
+            <w:r>
+              <w:rPr>
+                <w:noProof/>
+                <w:webHidden/>
+              </w:rPr>
+              <w:fldChar w:fldCharType="begin"/>
+            </w:r>
+            <w:r>
+              <w:rPr>
+                <w:noProof/>
+                <w:webHidden/>
+              </w:rPr>
+              <w:instrText xml:space="preserve"> PAGEREF _Toc415436258 \h </w:instrText>
+            </w:r>
+            <w:r>
+              <w:rPr>
+                <w:noProof/>
+                <w:webHidden/>
+              </w:rPr>
+            </w:r>
+            <w:r>
+              <w:rPr>
+                <w:noProof/>
+                <w:webHidden/>
+              </w:rPr>
+              <w:fldChar w:fldCharType="separate"/>
+            </w:r>
+            <w:r>
+              <w:rPr>
+                <w:noProof/>
+                <w:webHidden/>
+              </w:rPr>
+              <w:t>21</w:t>
+            </w:r>
+            <w:r>
+              <w:rPr>
+                <w:noProof/>
+                <w:webHidden/>
+              </w:rPr>
+              <w:fldChar w:fldCharType="end"/>
+            </w:r>
+          </w:hyperlink>
+        </w:p>
+        <w:p>
+          <w:r>
+            <w:rPr>
+              <w:b/>
+              <w:bCs/>
+              <w:noProof/>
+            </w:rPr>
+            <w:fldChar w:fldCharType="end"/>
+          </w:r>
+        </w:p>
+      </w:sdtContent>
+    </w:sdt>
     <w:p>
       <w:pPr>
         <w:pStyle w:val="Heading1"/>
       </w:pPr>
+      <w:bookmarkStart w:id="0" w:name="_Toc415436227"/>
       <w:r>
         <w:lastRenderedPageBreak/>
         <w:t xml:space="preserve">1.0 </w:t>
@@ -535,6 +2786,9 @@
       <w:r>
         <w:t>Overview</w:t>
       </w:r>
+      <w:bookmarkStart w:id="1" w:name="_GoBack"/>
+      <w:bookmarkEnd w:id="0"/>
+      <w:bookmarkEnd w:id="1"/>
     </w:p>
     <w:p>
       <w:r>
@@ -558,9 +2812,11 @@
       <w:pPr>
         <w:pStyle w:val="Heading1"/>
       </w:pPr>
+      <w:bookmarkStart w:id="2" w:name="_Toc415436228"/>
       <w:r>
         <w:t>2.0 Designs</w:t>
       </w:r>
+      <w:bookmarkEnd w:id="2"/>
     </w:p>
     <w:p>
       <w:r>
@@ -590,13 +2846,14 @@
       <w:pPr>
         <w:pStyle w:val="Heading2"/>
       </w:pPr>
+      <w:bookmarkStart w:id="3" w:name="_Toc415436229"/>
       <w:r>
         <w:rPr>
           <w:noProof/>
           <w:lang w:eastAsia="en-GB"/>
         </w:rPr>
         <w:drawing>
-          <wp:anchor distT="0" distB="0" distL="114300" distR="114300" simplePos="0" relativeHeight="251648512" behindDoc="1" locked="0" layoutInCell="1" allowOverlap="1" wp14:anchorId="016CF08F" wp14:editId="4B555505">
+          <wp:anchor distT="0" distB="0" distL="114300" distR="114300" simplePos="0" relativeHeight="251644416" behindDoc="1" locked="0" layoutInCell="1" allowOverlap="1" wp14:anchorId="016CF08F" wp14:editId="4B555505">
             <wp:simplePos x="0" y="0"/>
             <wp:positionH relativeFrom="column">
               <wp:posOffset>-610235</wp:posOffset>
@@ -668,6 +2925,7 @@
       <w:r>
         <w:t>og in</w:t>
       </w:r>
+      <w:bookmarkEnd w:id="3"/>
     </w:p>
     <w:p/>
     <w:p>
@@ -719,6 +2977,7 @@
       <w:pPr>
         <w:pStyle w:val="Heading2"/>
       </w:pPr>
+      <w:bookmarkStart w:id="4" w:name="_Toc415436230"/>
       <w:r>
         <w:rPr>
           <w:noProof/>
@@ -726,7 +2985,7 @@
         </w:rPr>
         <w:lastRenderedPageBreak/>
         <w:drawing>
-          <wp:anchor distT="0" distB="0" distL="114300" distR="114300" simplePos="0" relativeHeight="251649536" behindDoc="1" locked="0" layoutInCell="1" allowOverlap="1" wp14:anchorId="72A45AAC" wp14:editId="26377F22">
+          <wp:anchor distT="0" distB="0" distL="114300" distR="114300" simplePos="0" relativeHeight="251645440" behindDoc="1" locked="0" layoutInCell="1" allowOverlap="1" wp14:anchorId="72A45AAC" wp14:editId="26377F22">
             <wp:simplePos x="0" y="0"/>
             <wp:positionH relativeFrom="column">
               <wp:posOffset>-648335</wp:posOffset>
@@ -795,6 +3054,7 @@
       <w:r>
         <w:t>Register user</w:t>
       </w:r>
+      <w:bookmarkEnd w:id="4"/>
     </w:p>
     <w:p/>
     <w:p>
@@ -825,13 +3085,14 @@
       <w:pPr>
         <w:pStyle w:val="Heading2"/>
       </w:pPr>
+      <w:bookmarkStart w:id="5" w:name="_Toc415436231"/>
       <w:r>
         <w:rPr>
           <w:noProof/>
           <w:lang w:eastAsia="en-GB"/>
         </w:rPr>
         <w:drawing>
-          <wp:anchor distT="0" distB="0" distL="114300" distR="114300" simplePos="0" relativeHeight="251650560" behindDoc="1" locked="0" layoutInCell="1" allowOverlap="1" wp14:anchorId="28C6E351" wp14:editId="710B57B7">
+          <wp:anchor distT="0" distB="0" distL="114300" distR="114300" simplePos="0" relativeHeight="251647488" behindDoc="1" locked="0" layoutInCell="1" allowOverlap="1" wp14:anchorId="28C6E351" wp14:editId="710B57B7">
             <wp:simplePos x="0" y="0"/>
             <wp:positionH relativeFrom="column">
               <wp:posOffset>-573405</wp:posOffset>
@@ -897,6 +3158,7 @@
       <w:r>
         <w:t>2.3 Home screen</w:t>
       </w:r>
+      <w:bookmarkEnd w:id="5"/>
     </w:p>
     <w:p>
       <w:pPr>
@@ -942,6 +3204,7 @@
       <w:pPr>
         <w:pStyle w:val="Heading2"/>
       </w:pPr>
+      <w:bookmarkStart w:id="6" w:name="_Toc415436232"/>
       <w:r>
         <w:rPr>
           <w:noProof/>
@@ -949,7 +3212,7 @@
         </w:rPr>
         <w:lastRenderedPageBreak/>
         <w:drawing>
-          <wp:anchor distT="0" distB="0" distL="114300" distR="114300" simplePos="0" relativeHeight="251651584" behindDoc="1" locked="0" layoutInCell="1" allowOverlap="1" wp14:anchorId="7EF84ADE" wp14:editId="165D1E16">
+          <wp:anchor distT="0" distB="0" distL="114300" distR="114300" simplePos="0" relativeHeight="251649536" behindDoc="1" locked="0" layoutInCell="1" allowOverlap="1" wp14:anchorId="7EF84ADE" wp14:editId="165D1E16">
             <wp:simplePos x="0" y="0"/>
             <wp:positionH relativeFrom="column">
               <wp:posOffset>-647700</wp:posOffset>
@@ -1015,6 +3278,7 @@
       <w:r>
         <w:t>2.4 Standard page</w:t>
       </w:r>
+      <w:bookmarkEnd w:id="6"/>
     </w:p>
     <w:p/>
     <w:p>
@@ -1065,6 +3329,7 @@
       <w:pPr>
         <w:pStyle w:val="Heading2"/>
       </w:pPr>
+      <w:bookmarkStart w:id="7" w:name="_Toc415436233"/>
       <w:r>
         <w:rPr>
           <w:noProof/>
@@ -1072,7 +3337,7 @@
         </w:rPr>
         <w:lastRenderedPageBreak/>
         <w:drawing>
-          <wp:anchor distT="0" distB="0" distL="114300" distR="114300" simplePos="0" relativeHeight="251646464" behindDoc="0" locked="0" layoutInCell="1" allowOverlap="1" wp14:anchorId="5C0F81A0" wp14:editId="59ECC3D8">
+          <wp:anchor distT="0" distB="0" distL="114300" distR="114300" simplePos="0" relativeHeight="251642368" behindDoc="0" locked="0" layoutInCell="1" allowOverlap="1" wp14:anchorId="5C0F81A0" wp14:editId="59ECC3D8">
             <wp:simplePos x="0" y="0"/>
             <wp:positionH relativeFrom="column">
               <wp:posOffset>-523875</wp:posOffset>
@@ -1130,6 +3395,7 @@
       <w:r>
         <w:t>2.5 Account deactivation</w:t>
       </w:r>
+      <w:bookmarkEnd w:id="7"/>
     </w:p>
     <w:p/>
     <w:p>
@@ -1375,6 +3641,7 @@
       <w:pPr>
         <w:pStyle w:val="Heading2"/>
       </w:pPr>
+      <w:bookmarkStart w:id="8" w:name="_Toc415436234"/>
       <w:r>
         <w:rPr>
           <w:noProof/>
@@ -1400,7 +3667,7 @@
             <v:path o:extrusionok="f" gradientshapeok="t" o:connecttype="rect"/>
             <o:lock v:ext="edit" aspectratio="t"/>
           </v:shapetype>
-          <v:shape id="_x0000_s1026" type="#_x0000_t75" style="position:absolute;margin-left:-42pt;margin-top:26.25pt;width:534.8pt;height:262.5pt;z-index:251657728;mso-position-horizontal-relative:margin;mso-position-vertical-relative:margin">
+          <v:shape id="_x0000_s1026" type="#_x0000_t75" style="position:absolute;margin-left:-42pt;margin-top:26.25pt;width:534.8pt;height:262.5pt;z-index:251661824;mso-position-horizontal-relative:margin;mso-position-vertical-relative:margin">
             <v:imagedata r:id="rId17" o:title="websearch"/>
             <w10:wrap type="square" anchorx="margin" anchory="margin"/>
           </v:shape>
@@ -1409,6 +3676,7 @@
       <w:r>
         <w:t>2.6 Search for a user</w:t>
       </w:r>
+      <w:bookmarkEnd w:id="8"/>
     </w:p>
     <w:p/>
     <w:p>
@@ -1427,12 +3695,13 @@
       <w:pPr>
         <w:pStyle w:val="Heading2"/>
       </w:pPr>
+      <w:bookmarkStart w:id="9" w:name="_Toc415436235"/>
       <w:r>
         <w:rPr>
           <w:noProof/>
         </w:rPr>
         <w:pict>
-          <v:shape id="_x0000_s1027" type="#_x0000_t75" style="position:absolute;margin-left:-34.5pt;margin-top:17.6pt;width:519.1pt;height:272.95pt;z-index:-251657728;mso-position-horizontal:absolute;mso-position-horizontal-relative:text;mso-position-vertical:absolute;mso-position-vertical-relative:text;mso-width-relative:page;mso-height-relative:page" wrapcoords="-36 0 -36 21532 21600 21532 21600 0 -36 0">
+          <v:shape id="_x0000_s1027" type="#_x0000_t75" style="position:absolute;margin-left:-34.5pt;margin-top:17.6pt;width:519.1pt;height:272.95pt;z-index:-251653632;mso-position-horizontal:absolute;mso-position-horizontal-relative:text;mso-position-vertical:absolute;mso-position-vertical-relative:text;mso-width-relative:page;mso-height-relative:page" wrapcoords="-36 0 -36 21532 21600 21532 21600 0 -36 0">
             <v:imagedata r:id="rId18" o:title="webcurrentconnections"/>
             <w10:wrap type="tight"/>
           </v:shape>
@@ -1441,6 +3710,7 @@
       <w:r>
         <w:t>2.7 View connections</w:t>
       </w:r>
+      <w:bookmarkEnd w:id="9"/>
     </w:p>
     <w:p/>
     <w:p>
@@ -1462,10 +3732,12 @@
       <w:pPr>
         <w:pStyle w:val="Heading2"/>
       </w:pPr>
+      <w:bookmarkStart w:id="10" w:name="_Toc415436236"/>
       <w:r>
         <w:lastRenderedPageBreak/>
         <w:t>2.8 Verify connection</w:t>
       </w:r>
+      <w:bookmarkEnd w:id="10"/>
     </w:p>
     <w:p>
       <w:r>
@@ -1473,7 +3745,7 @@
           <w:noProof/>
         </w:rPr>
         <w:pict>
-          <v:shape id="_x0000_s1030" type="#_x0000_t75" style="position:absolute;margin-left:-39.95pt;margin-top:0;width:529.5pt;height:272.25pt;z-index:-251656704;mso-position-horizontal-relative:text;mso-position-vertical-relative:text;mso-width-relative:page;mso-height-relative:page" wrapcoords="-31 0 -31 21540 21600 21540 21600 0 -31 0">
+          <v:shape id="_x0000_s1030" type="#_x0000_t75" style="position:absolute;margin-left:-39.95pt;margin-top:0;width:529.5pt;height:272.25pt;z-index:-251652608;mso-position-horizontal-relative:text;mso-position-vertical-relative:text;mso-width-relative:page;mso-height-relative:page" wrapcoords="-31 0 -31 21540 21600 21540 21600 0 -31 0">
             <v:imagedata r:id="rId19" o:title="webpendingconnections"/>
             <w10:wrap type="tight"/>
           </v:shape>
@@ -1484,12 +3756,13 @@
       <w:pPr>
         <w:pStyle w:val="Heading2"/>
       </w:pPr>
+      <w:bookmarkStart w:id="11" w:name="_Toc415436237"/>
       <w:r>
         <w:rPr>
           <w:noProof/>
         </w:rPr>
         <w:pict>
-          <v:shape id="_x0000_s1031" type="#_x0000_t75" style="position:absolute;margin-left:-48.85pt;margin-top:17.85pt;width:525pt;height:276.05pt;z-index:-251655680;mso-position-horizontal:absolute;mso-position-horizontal-relative:text;mso-position-vertical:absolute;mso-position-vertical-relative:text;mso-width-relative:page;mso-height-relative:page" wrapcoords="-36 0 -36 21532 21600 21532 21600 0 -36 0">
+          <v:shape id="_x0000_s1031" type="#_x0000_t75" style="position:absolute;margin-left:-48.85pt;margin-top:17.85pt;width:525pt;height:276.05pt;z-index:-251651584;mso-position-horizontal:absolute;mso-position-horizontal-relative:text;mso-position-vertical:absolute;mso-position-vertical-relative:text;mso-width-relative:page;mso-height-relative:page" wrapcoords="-36 0 -36 21532 21600 21532 21600 0 -36 0">
             <v:imagedata r:id="rId20" o:title="webcurrentappointments"/>
             <w10:wrap type="tight"/>
           </v:shape>
@@ -1498,6 +3771,7 @@
       <w:r>
         <w:t>2.9 View appointments</w:t>
       </w:r>
+      <w:bookmarkEnd w:id="11"/>
     </w:p>
     <w:p/>
     <w:p>
@@ -1519,13 +3793,14 @@
       <w:pPr>
         <w:pStyle w:val="Heading2"/>
       </w:pPr>
+      <w:bookmarkStart w:id="12" w:name="_Toc415436238"/>
       <w:r>
         <w:rPr>
           <w:noProof/>
         </w:rPr>
         <w:lastRenderedPageBreak/>
         <w:pict>
-          <v:shape id="_x0000_s1032" type="#_x0000_t75" style="position:absolute;margin-left:-46.95pt;margin-top:24pt;width:536.35pt;height:282pt;z-index:-251654656;mso-position-horizontal-relative:text;mso-position-vertical-relative:text;mso-width-relative:page;mso-height-relative:page" wrapcoords="-36 0 -36 21532 21600 21532 21600 0 -36 0">
+          <v:shape id="_x0000_s1032" type="#_x0000_t75" style="position:absolute;margin-left:-46.95pt;margin-top:24pt;width:536.35pt;height:282pt;z-index:-251650560;mso-position-horizontal-relative:text;mso-position-vertical-relative:text;mso-width-relative:page;mso-height-relative:page" wrapcoords="-36 0 -36 21532 21600 21532 21600 0 -36 0">
             <v:imagedata r:id="rId21" o:title="webnewappointment"/>
             <w10:wrap type="tight"/>
           </v:shape>
@@ -1534,6 +3809,7 @@
       <w:r>
         <w:t>Add appointment</w:t>
       </w:r>
+      <w:bookmarkEnd w:id="12"/>
     </w:p>
     <w:p>
       <w:pPr>
@@ -1554,10 +3830,12 @@
       <w:pPr>
         <w:pStyle w:val="Heading1"/>
       </w:pPr>
+      <w:bookmarkStart w:id="13" w:name="_Toc415436239"/>
       <w:r>
         <w:lastRenderedPageBreak/>
         <w:t>3.0 Post first release re-design</w:t>
       </w:r>
+      <w:bookmarkEnd w:id="13"/>
     </w:p>
     <w:p>
       <w:r>
@@ -1573,9 +3851,11 @@
       <w:pPr>
         <w:pStyle w:val="Heading2"/>
       </w:pPr>
+      <w:bookmarkStart w:id="14" w:name="_Toc415436240"/>
       <w:r>
         <w:t>3.1 Log in</w:t>
       </w:r>
+      <w:bookmarkEnd w:id="14"/>
     </w:p>
     <w:p>
       <w:r>
@@ -1583,7 +3863,7 @@
           <w:noProof/>
         </w:rPr>
         <w:pict>
-          <v:shape id="_x0000_s1043" type="#_x0000_t75" style="position:absolute;margin-left:-45.75pt;margin-top:13.65pt;width:545.25pt;height:250.25pt;z-index:-251653632;mso-position-horizontal-relative:text;mso-position-vertical-relative:text;mso-width-relative:page;mso-height-relative:page" wrapcoords="-32 0 -32 21531 21600 21531 21600 0 -32 0">
+          <v:shape id="_x0000_s1043" type="#_x0000_t75" style="position:absolute;margin-left:-45.75pt;margin-top:13.65pt;width:545.25pt;height:250.25pt;z-index:-251649536;mso-position-horizontal-relative:text;mso-position-vertical-relative:text;mso-width-relative:page;mso-height-relative:page" wrapcoords="-32 0 -32 21531 21600 21531 21600 0 -32 0">
             <v:imagedata r:id="rId22" o:title="weblogin2"/>
             <w10:wrap type="tight"/>
           </v:shape>
@@ -1623,13 +3903,14 @@
       <w:pPr>
         <w:pStyle w:val="Heading2"/>
       </w:pPr>
+      <w:bookmarkStart w:id="15" w:name="_Toc415436241"/>
       <w:r>
         <w:rPr>
           <w:noProof/>
         </w:rPr>
         <w:lastRenderedPageBreak/>
         <w:pict>
-          <v:shape id="_x0000_s1045" type="#_x0000_t75" style="position:absolute;margin-left:-40.5pt;margin-top:21.5pt;width:531.9pt;height:238.95pt;z-index:-251652608;mso-position-horizontal-relative:text;mso-position-vertical-relative:text;mso-width-relative:page;mso-height-relative:page" wrapcoords="-36 0 -36 21520 21600 21520 21600 0 -36 0">
+          <v:shape id="_x0000_s1045" type="#_x0000_t75" style="position:absolute;margin-left:-40.5pt;margin-top:21.5pt;width:531.9pt;height:238.95pt;z-index:-251648512;mso-position-horizontal-relative:text;mso-position-vertical-relative:text;mso-width-relative:page;mso-height-relative:page" wrapcoords="-36 0 -36 21520 21600 21520 21600 0 -36 0">
             <v:imagedata r:id="rId23" o:title="webregistration2"/>
             <w10:wrap type="tight"/>
           </v:shape>
@@ -1638,6 +3919,7 @@
       <w:r>
         <w:t>3.2 Registration</w:t>
       </w:r>
+      <w:bookmarkEnd w:id="15"/>
     </w:p>
     <w:p>
       <w:r>
@@ -1648,13 +3930,14 @@
       <w:pPr>
         <w:pStyle w:val="Heading2"/>
       </w:pPr>
+      <w:bookmarkStart w:id="16" w:name="_Toc415436242"/>
       <w:r>
         <w:rPr>
           <w:noProof/>
           <w:lang w:eastAsia="en-GB"/>
         </w:rPr>
         <w:drawing>
-          <wp:anchor distT="0" distB="0" distL="114300" distR="114300" simplePos="0" relativeHeight="251652608" behindDoc="1" locked="0" layoutInCell="1" allowOverlap="1" wp14:anchorId="15974AA6" wp14:editId="68177BFF">
+          <wp:anchor distT="0" distB="0" distL="114300" distR="114300" simplePos="0" relativeHeight="251651584" behindDoc="1" locked="0" layoutInCell="1" allowOverlap="1" wp14:anchorId="15974AA6" wp14:editId="68177BFF">
             <wp:simplePos x="0" y="0"/>
             <wp:positionH relativeFrom="column">
               <wp:posOffset>-590550</wp:posOffset>
@@ -1727,6 +4010,7 @@
       <w:r>
         <w:t>3.3 Home page (Dashboard style)</w:t>
       </w:r>
+      <w:bookmarkEnd w:id="16"/>
     </w:p>
     <w:p/>
     <w:p>
@@ -1746,10 +4030,12 @@
       <w:pPr>
         <w:pStyle w:val="Heading2"/>
       </w:pPr>
+      <w:bookmarkStart w:id="17" w:name="_Toc415436243"/>
       <w:r>
         <w:lastRenderedPageBreak/>
         <w:t>3.4 Appointments pages</w:t>
       </w:r>
+      <w:bookmarkEnd w:id="17"/>
     </w:p>
     <w:p>
       <w:r>
@@ -1757,7 +4043,7 @@
           <w:noProof/>
         </w:rPr>
         <w:pict>
-          <v:shape id="_x0000_s1046" type="#_x0000_t75" style="position:absolute;margin-left:-43.5pt;margin-top:14.5pt;width:537.75pt;height:282.75pt;z-index:-251651584;mso-position-horizontal-relative:text;mso-position-vertical-relative:text;mso-width-relative:page;mso-height-relative:page" wrapcoords="-36 0 -36 21532 21600 21532 21600 0 -36 0">
+          <v:shape id="_x0000_s1046" type="#_x0000_t75" style="position:absolute;margin-left:-43.5pt;margin-top:14.5pt;width:537.75pt;height:282.75pt;z-index:-251647488;mso-position-horizontal-relative:text;mso-position-vertical-relative:text;mso-width-relative:page;mso-height-relative:page" wrapcoords="-36 0 -36 21532 21600 21532 21600 0 -36 0">
             <v:imagedata r:id="rId25" o:title="webappointments2"/>
             <w10:wrap type="tight"/>
           </v:shape>
@@ -1851,10 +4137,12 @@
       <w:pPr>
         <w:pStyle w:val="Heading2"/>
       </w:pPr>
+      <w:bookmarkStart w:id="18" w:name="_Toc415436244"/>
       <w:r>
         <w:lastRenderedPageBreak/>
         <w:t>3.5 Connections</w:t>
       </w:r>
+      <w:bookmarkEnd w:id="18"/>
     </w:p>
     <w:p>
       <w:r>
@@ -1862,7 +4150,7 @@
           <w:noProof/>
         </w:rPr>
         <w:pict>
-          <v:shape id="_x0000_s1047" type="#_x0000_t75" style="position:absolute;margin-left:-22.4pt;margin-top:13.95pt;width:496.4pt;height:261pt;z-index:-251650560;mso-position-horizontal-relative:text;mso-position-vertical-relative:text;mso-width-relative:page;mso-height-relative:page" wrapcoords="-36 0 -36 21532 21600 21532 21600 0 -36 0">
+          <v:shape id="_x0000_s1047" type="#_x0000_t75" style="position:absolute;margin-left:-22.4pt;margin-top:13.95pt;width:496.4pt;height:261pt;z-index:-251646464;mso-position-horizontal-relative:text;mso-position-vertical-relative:text;mso-width-relative:page;mso-height-relative:page" wrapcoords="-36 0 -36 21532 21600 21532 21600 0 -36 0">
             <v:imagedata r:id="rId27" o:title="webcurrentconnections2"/>
             <w10:wrap type="tight"/>
           </v:shape>
@@ -1875,7 +4163,7 @@
           <w:noProof/>
         </w:rPr>
         <w:pict>
-          <v:shape id="_x0000_s1048" type="#_x0000_t75" style="position:absolute;margin-left:-39pt;margin-top:52.15pt;width:531pt;height:273pt;z-index:-251649536;mso-position-horizontal-relative:text;mso-position-vertical-relative:text;mso-width-relative:page;mso-height-relative:page" wrapcoords="-36 0 -36 21530 21600 21530 21600 0 -36 0">
+          <v:shape id="_x0000_s1048" type="#_x0000_t75" style="position:absolute;margin-left:-39pt;margin-top:52.15pt;width:531pt;height:273pt;z-index:-251645440;mso-position-horizontal-relative:text;mso-position-vertical-relative:text;mso-width-relative:page;mso-height-relative:page" wrapcoords="-36 0 -36 21530 21600 21530 21600 0 -36 0">
             <v:imagedata r:id="rId28" o:title="webpendingconnections2"/>
             <w10:wrap type="tight"/>
           </v:shape>
@@ -1891,10 +4179,12 @@
       <w:pPr>
         <w:pStyle w:val="Heading2"/>
       </w:pPr>
+      <w:bookmarkStart w:id="19" w:name="_Toc415436245"/>
       <w:r>
         <w:lastRenderedPageBreak/>
         <w:t>3.6 Settings pages</w:t>
       </w:r>
+      <w:bookmarkEnd w:id="19"/>
     </w:p>
     <w:p>
       <w:r>
@@ -1902,7 +4192,7 @@
           <w:noProof/>
         </w:rPr>
         <w:pict>
-          <v:shape id="_x0000_s1049" type="#_x0000_t75" style="position:absolute;margin-left:-16.05pt;margin-top:10.2pt;width:483.55pt;height:249pt;z-index:-251648512;mso-position-horizontal-relative:text;mso-position-vertical-relative:text;mso-width-relative:page;mso-height-relative:page" wrapcoords="-36 0 -36 21530 21600 21530 21600 0 -36 0">
+          <v:shape id="_x0000_s1049" type="#_x0000_t75" style="position:absolute;margin-left:-16.05pt;margin-top:10.2pt;width:483.55pt;height:249pt;z-index:-251644416;mso-position-horizontal-relative:text;mso-position-vertical-relative:text;mso-width-relative:page;mso-height-relative:page" wrapcoords="-36 0 -36 21530 21600 21530 21600 0 -36 0">
             <v:imagedata r:id="rId29" o:title="websettings2"/>
             <w10:wrap type="tight"/>
           </v:shape>
@@ -1949,7 +4239,7 @@
           <w:noProof/>
         </w:rPr>
         <w:pict>
-          <v:shape id="_x0000_s1050" type="#_x0000_t75" style="position:absolute;left:0;text-align:left;margin-left:-21.85pt;margin-top:25.4pt;width:496.6pt;height:243.75pt;z-index:-251647488;mso-position-horizontal-relative:text;mso-position-vertical-relative:text;mso-width-relative:page;mso-height-relative:page" wrapcoords="-36 0 -36 21527 21600 21527 21600 0 -36 0">
+          <v:shape id="_x0000_s1050" type="#_x0000_t75" style="position:absolute;left:0;text-align:left;margin-left:-21.85pt;margin-top:25.4pt;width:496.6pt;height:243.75pt;z-index:-251643392;mso-position-horizontal-relative:text;mso-position-vertical-relative:text;mso-width-relative:page;mso-height-relative:page" wrapcoords="-36 0 -36 21527 21600 21527 21600 0 -36 0">
             <v:imagedata r:id="rId30" o:title="webdeactivate2"/>
             <w10:wrap type="tight"/>
           </v:shape>
@@ -1964,6 +4254,7 @@
       <w:pPr>
         <w:pStyle w:val="Heading2"/>
       </w:pPr>
+      <w:bookmarkStart w:id="20" w:name="_Toc415436246"/>
       <w:r>
         <w:rPr>
           <w:noProof/>
@@ -2044,6 +4335,7 @@
       <w:r>
         <w:t>3.7 FAQs</w:t>
       </w:r>
+      <w:bookmarkEnd w:id="20"/>
     </w:p>
     <w:p/>
     <w:p>
@@ -2055,13 +4347,14 @@
       <w:pPr>
         <w:pStyle w:val="Heading2"/>
       </w:pPr>
+      <w:bookmarkStart w:id="21" w:name="_Toc415436247"/>
       <w:r>
         <w:rPr>
           <w:noProof/>
         </w:rPr>
         <w:lastRenderedPageBreak/>
         <w:pict>
-          <v:shape id="_x0000_s1053" type="#_x0000_t75" style="position:absolute;margin-left:-39.95pt;margin-top:24.6pt;width:530.3pt;height:260.25pt;z-index:-251646464;mso-position-horizontal-relative:text;mso-position-vertical-relative:text;mso-width-relative:page;mso-height-relative:page" wrapcoords="-36 0 -36 21527 21600 21527 21600 0 -36 0">
+          <v:shape id="_x0000_s1053" type="#_x0000_t75" style="position:absolute;margin-left:-39.95pt;margin-top:24.6pt;width:530.3pt;height:260.25pt;z-index:-251642368;mso-position-horizontal-relative:text;mso-position-vertical-relative:text;mso-width-relative:page;mso-height-relative:page" wrapcoords="-36 0 -36 21527 21600 21527 21600 0 -36 0">
             <v:imagedata r:id="rId32" o:title="websearch2"/>
             <w10:wrap type="tight"/>
           </v:shape>
@@ -2070,6 +4363,7 @@
       <w:r>
         <w:t>3.8 Search</w:t>
       </w:r>
+      <w:bookmarkEnd w:id="21"/>
     </w:p>
     <w:p>
       <w:r>
@@ -2080,6 +4374,7 @@
       <w:pPr>
         <w:pStyle w:val="Heading2"/>
       </w:pPr>
+      <w:bookmarkStart w:id="22" w:name="_Toc415436248"/>
       <w:r>
         <w:rPr>
           <w:noProof/>
@@ -2159,6 +4454,7 @@
       <w:r>
         <w:t>3.9 Web notifications</w:t>
       </w:r>
+      <w:bookmarkEnd w:id="22"/>
     </w:p>
     <w:p>
       <w:r>
@@ -2182,6 +4478,7 @@
       <w:pPr>
         <w:pStyle w:val="Heading3"/>
       </w:pPr>
+      <w:bookmarkStart w:id="23" w:name="_Toc415436249"/>
       <w:r>
         <w:rPr>
           <w:noProof/>
@@ -2262,6 +4559,7 @@
       <w:r>
         <w:t>Medication and Appointment reminders</w:t>
       </w:r>
+      <w:bookmarkEnd w:id="23"/>
     </w:p>
     <w:p>
       <w:r>
@@ -2272,9 +4570,11 @@
       <w:pPr>
         <w:pStyle w:val="Heading3"/>
       </w:pPr>
+      <w:bookmarkStart w:id="24" w:name="_Toc415436250"/>
       <w:r>
         <w:t>Dynamic reminders</w:t>
       </w:r>
+      <w:bookmarkEnd w:id="24"/>
     </w:p>
     <w:p>
       <w:r>
@@ -2283,7 +4583,7 @@
           <w:lang w:eastAsia="en-GB"/>
         </w:rPr>
         <w:drawing>
-          <wp:anchor distT="0" distB="0" distL="114300" distR="114300" simplePos="0" relativeHeight="251649536" behindDoc="1" locked="0" layoutInCell="1" allowOverlap="1" wp14:anchorId="593C4A02" wp14:editId="78F026D5">
+          <wp:anchor distT="0" distB="0" distL="114300" distR="114300" simplePos="0" relativeHeight="251646464" behindDoc="1" locked="0" layoutInCell="1" allowOverlap="1" wp14:anchorId="593C4A02" wp14:editId="78F026D5">
             <wp:simplePos x="0" y="0"/>
             <wp:positionH relativeFrom="column">
               <wp:posOffset>-600075</wp:posOffset>
@@ -2359,10 +4659,12 @@
       <w:pPr>
         <w:pStyle w:val="Heading2"/>
       </w:pPr>
+      <w:bookmarkStart w:id="25" w:name="_Toc415436251"/>
       <w:r>
         <w:lastRenderedPageBreak/>
         <w:t>4.0 Patient/Carer correspondence</w:t>
       </w:r>
+      <w:bookmarkEnd w:id="25"/>
     </w:p>
     <w:p>
       <w:r>
@@ -2371,7 +4673,7 @@
           <w:lang w:eastAsia="en-GB"/>
         </w:rPr>
         <w:drawing>
-          <wp:anchor distT="0" distB="0" distL="114300" distR="114300" simplePos="0" relativeHeight="251650560" behindDoc="1" locked="0" layoutInCell="1" allowOverlap="1" wp14:anchorId="41ED55CF" wp14:editId="4901C44F">
+          <wp:anchor distT="0" distB="0" distL="114300" distR="114300" simplePos="0" relativeHeight="251648512" behindDoc="1" locked="0" layoutInCell="1" allowOverlap="1" wp14:anchorId="41ED55CF" wp14:editId="4901C44F">
             <wp:simplePos x="0" y="0"/>
             <wp:positionH relativeFrom="column">
               <wp:posOffset>-790575</wp:posOffset>
@@ -2457,10 +4759,12 @@
       <w:pPr>
         <w:pStyle w:val="Heading1"/>
       </w:pPr>
+      <w:bookmarkStart w:id="26" w:name="_Toc415436252"/>
       <w:r>
         <w:lastRenderedPageBreak/>
         <w:t>5.0 Admin Portal</w:t>
       </w:r>
+      <w:bookmarkEnd w:id="26"/>
     </w:p>
     <w:p>
       <w:r>
@@ -2531,9 +4835,11 @@
       <w:pPr>
         <w:pStyle w:val="Heading2"/>
       </w:pPr>
+      <w:bookmarkStart w:id="27" w:name="_Toc415436253"/>
       <w:r>
         <w:t>5.1 Home page</w:t>
       </w:r>
+      <w:bookmarkEnd w:id="27"/>
     </w:p>
     <w:p>
       <w:r>
@@ -2542,7 +4848,7 @@
           <w:lang w:eastAsia="en-GB"/>
         </w:rPr>
         <w:drawing>
-          <wp:anchor distT="0" distB="0" distL="114300" distR="114300" simplePos="0" relativeHeight="251673088" behindDoc="1" locked="0" layoutInCell="1" allowOverlap="1">
+          <wp:anchor distT="0" distB="0" distL="114300" distR="114300" simplePos="0" relativeHeight="251660800" behindDoc="1" locked="0" layoutInCell="1" allowOverlap="1">
             <wp:simplePos x="0" y="0"/>
             <wp:positionH relativeFrom="column">
               <wp:posOffset>0</wp:posOffset>
@@ -2625,6 +4931,7 @@
       <w:pPr>
         <w:pStyle w:val="Heading2"/>
       </w:pPr>
+      <w:bookmarkStart w:id="28" w:name="_Toc415436254"/>
       <w:r>
         <w:rPr>
           <w:noProof/>
@@ -2632,7 +4939,7 @@
         </w:rPr>
         <w:lastRenderedPageBreak/>
         <w:drawing>
-          <wp:anchor distT="0" distB="0" distL="114300" distR="114300" simplePos="0" relativeHeight="251651584" behindDoc="1" locked="0" layoutInCell="1" allowOverlap="1" wp14:anchorId="34F4ED85" wp14:editId="3348D5B1">
+          <wp:anchor distT="0" distB="0" distL="114300" distR="114300" simplePos="0" relativeHeight="251650560" behindDoc="1" locked="0" layoutInCell="1" allowOverlap="1" wp14:anchorId="34F4ED85" wp14:editId="3348D5B1">
             <wp:simplePos x="0" y="0"/>
             <wp:positionH relativeFrom="column">
               <wp:posOffset>-485775</wp:posOffset>
@@ -2698,14 +5005,17 @@
       <w:r>
         <w:t>5.2 User account settings page</w:t>
       </w:r>
+      <w:bookmarkEnd w:id="28"/>
     </w:p>
     <w:p>
       <w:pPr>
         <w:pStyle w:val="Heading2"/>
       </w:pPr>
+      <w:bookmarkStart w:id="29" w:name="_Toc415436255"/>
       <w:r>
         <w:t>5.3 Deactivation settings</w:t>
       </w:r>
+      <w:bookmarkEnd w:id="29"/>
     </w:p>
     <w:p>
       <w:r>
@@ -2796,10 +5106,12 @@
       <w:pPr>
         <w:pStyle w:val="Heading2"/>
       </w:pPr>
+      <w:bookmarkStart w:id="30" w:name="_Toc415436256"/>
       <w:r>
         <w:lastRenderedPageBreak/>
         <w:t>5.4 Medication settings</w:t>
       </w:r>
+      <w:bookmarkEnd w:id="30"/>
     </w:p>
     <w:p>
       <w:r>
@@ -2808,7 +5120,7 @@
           <w:lang w:eastAsia="en-GB"/>
         </w:rPr>
         <w:drawing>
-          <wp:anchor distT="0" distB="0" distL="114300" distR="114300" simplePos="0" relativeHeight="251656704" behindDoc="1" locked="0" layoutInCell="1" allowOverlap="1" wp14:anchorId="095BE2CD" wp14:editId="251878FD">
+          <wp:anchor distT="0" distB="0" distL="114300" distR="114300" simplePos="0" relativeHeight="251657728" behindDoc="1" locked="0" layoutInCell="1" allowOverlap="1" wp14:anchorId="095BE2CD" wp14:editId="251878FD">
             <wp:simplePos x="0" y="0"/>
             <wp:positionH relativeFrom="column">
               <wp:posOffset>-466725</wp:posOffset>
@@ -2884,9 +5196,11 @@
       <w:pPr>
         <w:pStyle w:val="Heading2"/>
       </w:pPr>
+      <w:bookmarkStart w:id="31" w:name="_Toc415436257"/>
       <w:r>
         <w:t>5.5 Application statistics</w:t>
       </w:r>
+      <w:bookmarkEnd w:id="31"/>
     </w:p>
     <w:p>
       <w:r>
@@ -2895,7 +5209,7 @@
           <w:lang w:eastAsia="en-GB"/>
         </w:rPr>
         <w:drawing>
-          <wp:anchor distT="0" distB="0" distL="114300" distR="114300" simplePos="0" relativeHeight="251664896" behindDoc="1" locked="0" layoutInCell="1" allowOverlap="1" wp14:anchorId="2E83B663" wp14:editId="0DF8ACEA">
+          <wp:anchor distT="0" distB="0" distL="114300" distR="114300" simplePos="0" relativeHeight="251658752" behindDoc="1" locked="0" layoutInCell="1" allowOverlap="1" wp14:anchorId="2E83B663" wp14:editId="0DF8ACEA">
             <wp:simplePos x="0" y="0"/>
             <wp:positionH relativeFrom="column">
               <wp:posOffset>-533400</wp:posOffset>
@@ -2966,8 +5280,7 @@
       <w:pPr>
         <w:pStyle w:val="Heading2"/>
       </w:pPr>
-      <w:bookmarkStart w:id="0" w:name="_GoBack"/>
-      <w:bookmarkEnd w:id="0"/>
+      <w:bookmarkStart w:id="32" w:name="_Toc415436258"/>
       <w:r>
         <w:rPr>
           <w:noProof/>
@@ -2975,7 +5288,7 @@
         </w:rPr>
         <w:lastRenderedPageBreak/>
         <w:drawing>
-          <wp:anchor distT="0" distB="0" distL="114300" distR="114300" simplePos="0" relativeHeight="251665920" behindDoc="1" locked="0" layoutInCell="1" allowOverlap="1" wp14:anchorId="4496CFB9" wp14:editId="68ABD6AE">
+          <wp:anchor distT="0" distB="0" distL="114300" distR="114300" simplePos="0" relativeHeight="251659776" behindDoc="1" locked="0" layoutInCell="1" allowOverlap="1" wp14:anchorId="4496CFB9" wp14:editId="68ABD6AE">
             <wp:simplePos x="0" y="0"/>
             <wp:positionH relativeFrom="column">
               <wp:posOffset>-629285</wp:posOffset>
@@ -3041,9 +5354,11 @@
       <w:r>
         <w:t>5.6 JustHealth Twitter</w:t>
       </w:r>
+      <w:bookmarkEnd w:id="32"/>
     </w:p>
     <w:p/>
     <w:sectPr>
+      <w:footerReference w:type="default" r:id="rId43"/>
       <w:pgSz w:w="11906" w:h="16838"/>
       <w:pgMar w:top="1440" w:right="1440" w:bottom="1440" w:left="1440" w:header="708" w:footer="708" w:gutter="0"/>
       <w:pgNumType w:start="0"/>
@@ -3078,6 +5393,60 @@
     </w:p>
   </w:endnote>
 </w:endnotes>
+</file>
+
+<file path=word/footer1.xml><?xml version="1.0" encoding="utf-8"?>
+<w:ftr xmlns:wpc="http://schemas.microsoft.com/office/word/2010/wordprocessingCanvas" xmlns:mc="http://schemas.openxmlformats.org/markup-compatibility/2006" xmlns:o="urn:schemas-microsoft-com:office:office" xmlns:r="http://schemas.openxmlformats.org/officeDocument/2006/relationships" xmlns:m="http://schemas.openxmlformats.org/officeDocument/2006/math" xmlns:v="urn:schemas-microsoft-com:vml" xmlns:wp14="http://schemas.microsoft.com/office/word/2010/wordprocessingDrawing" xmlns:wp="http://schemas.openxmlformats.org/drawingml/2006/wordprocessingDrawing" xmlns:w10="urn:schemas-microsoft-com:office:word" xmlns:w="http://schemas.openxmlformats.org/wordprocessingml/2006/main" xmlns:w14="http://schemas.microsoft.com/office/word/2010/wordml" xmlns:w15="http://schemas.microsoft.com/office/word/2012/wordml" xmlns:wpg="http://schemas.microsoft.com/office/word/2010/wordprocessingGroup" xmlns:wpi="http://schemas.microsoft.com/office/word/2010/wordprocessingInk" xmlns:wne="http://schemas.microsoft.com/office/word/2006/wordml" xmlns:wps="http://schemas.microsoft.com/office/word/2010/wordprocessingShape" mc:Ignorable="w14 w15 wp14">
+  <w:sdt>
+    <w:sdtPr>
+      <w:id w:val="-928730597"/>
+      <w:docPartObj>
+        <w:docPartGallery w:val="Page Numbers (Bottom of Page)"/>
+        <w:docPartUnique/>
+      </w:docPartObj>
+    </w:sdtPr>
+    <w:sdtContent>
+      <w:p>
+        <w:pPr>
+          <w:pStyle w:val="Footer"/>
+          <w:jc w:val="right"/>
+        </w:pPr>
+        <w:r>
+          <w:t xml:space="preserve">Page | </w:t>
+        </w:r>
+        <w:r>
+          <w:fldChar w:fldCharType="begin"/>
+        </w:r>
+        <w:r>
+          <w:instrText xml:space="preserve"> PAGE   \* MERGEFORMAT </w:instrText>
+        </w:r>
+        <w:r>
+          <w:fldChar w:fldCharType="separate"/>
+        </w:r>
+        <w:r>
+          <w:rPr>
+            <w:noProof/>
+          </w:rPr>
+          <w:t>1</w:t>
+        </w:r>
+        <w:r>
+          <w:rPr>
+            <w:noProof/>
+          </w:rPr>
+          <w:fldChar w:fldCharType="end"/>
+        </w:r>
+        <w:r>
+          <w:t xml:space="preserve"> </w:t>
+        </w:r>
+      </w:p>
+    </w:sdtContent>
+  </w:sdt>
+  <w:p>
+    <w:pPr>
+      <w:pStyle w:val="Footer"/>
+    </w:pPr>
+  </w:p>
+</w:ftr>
 </file>
 
 <file path=word/footnotes.xml><?xml version="1.0" encoding="utf-8"?>
@@ -4934,6 +7303,64 @@
       <w:szCs w:val="24"/>
     </w:rPr>
   </w:style>
+  <w:style w:type="paragraph" w:styleId="TOCHeading">
+    <w:name w:val="TOC Heading"/>
+    <w:basedOn w:val="Heading1"/>
+    <w:next w:val="Normal"/>
+    <w:uiPriority w:val="39"/>
+    <w:unhideWhenUsed/>
+    <w:qFormat/>
+    <w:rsid w:val="00813749"/>
+    <w:pPr>
+      <w:spacing w:before="240" w:line="259" w:lineRule="auto"/>
+      <w:outlineLvl w:val="9"/>
+    </w:pPr>
+    <w:rPr>
+      <w:b w:val="0"/>
+      <w:bCs w:val="0"/>
+      <w:sz w:val="32"/>
+      <w:szCs w:val="32"/>
+      <w:lang w:val="en-US"/>
+    </w:rPr>
+  </w:style>
+  <w:style w:type="paragraph" w:styleId="TOC1">
+    <w:name w:val="toc 1"/>
+    <w:basedOn w:val="Normal"/>
+    <w:next w:val="Normal"/>
+    <w:autoRedefine/>
+    <w:uiPriority w:val="39"/>
+    <w:unhideWhenUsed/>
+    <w:rsid w:val="00813749"/>
+    <w:pPr>
+      <w:spacing w:after="100"/>
+    </w:pPr>
+  </w:style>
+  <w:style w:type="paragraph" w:styleId="TOC2">
+    <w:name w:val="toc 2"/>
+    <w:basedOn w:val="Normal"/>
+    <w:next w:val="Normal"/>
+    <w:autoRedefine/>
+    <w:uiPriority w:val="39"/>
+    <w:unhideWhenUsed/>
+    <w:rsid w:val="00813749"/>
+    <w:pPr>
+      <w:spacing w:after="100"/>
+      <w:ind w:left="220"/>
+    </w:pPr>
+  </w:style>
+  <w:style w:type="paragraph" w:styleId="TOC3">
+    <w:name w:val="toc 3"/>
+    <w:basedOn w:val="Normal"/>
+    <w:next w:val="Normal"/>
+    <w:autoRedefine/>
+    <w:uiPriority w:val="39"/>
+    <w:unhideWhenUsed/>
+    <w:rsid w:val="00813749"/>
+    <w:pPr>
+      <w:spacing w:after="100"/>
+      <w:ind w:left="440"/>
+    </w:pPr>
+  </w:style>
 </w:styles>
 </file>
 
@@ -5112,6 +7539,7 @@
     <w:rsid w:val="007F220D"/>
     <w:rsid w:val="0093777C"/>
     <w:rsid w:val="00C2184A"/>
+    <w:rsid w:val="00C52113"/>
     <w:rsid w:val="00C56887"/>
     <w:rsid w:val="00C831D2"/>
     <w:rsid w:val="00CC7652"/>
@@ -5930,7 +8358,7 @@
 </file>
 
 <file path=customXml/itemProps2.xml><?xml version="1.0" encoding="utf-8"?>
-<ds:datastoreItem xmlns:ds="http://schemas.openxmlformats.org/officeDocument/2006/customXml" ds:itemID="{895FCA31-2123-4D43-B579-9BCA8D227486}">
+<ds:datastoreItem xmlns:ds="http://schemas.openxmlformats.org/officeDocument/2006/customXml" ds:itemID="{0039E1E3-AF64-428A-8C3F-FE5158471B04}">
   <ds:schemaRefs>
     <ds:schemaRef ds:uri="http://schemas.openxmlformats.org/officeDocument/2006/bibliography"/>
   </ds:schemaRefs>

</xml_diff>